<commit_message>
Dokumentation & Gantt update
</commit_message>
<xml_diff>
--- a/docs/200_DokumentationsvorlageTeil1.140.docx
+++ b/docs/200_DokumentationsvorlageTeil1.140.docx
@@ -2,25 +2,25 @@
 <file path=word/document.xml><?xml version="1.0" encoding="utf-8"?>
 <w:document xmlns:wpc="http://schemas.microsoft.com/office/word/2010/wordprocessingCanvas" xmlns:mc="http://schemas.openxmlformats.org/markup-compatibility/2006" xmlns:o="urn:schemas-microsoft-com:office:office" xmlns:r="http://schemas.openxmlformats.org/officeDocument/2006/relationships" xmlns:m="http://schemas.openxmlformats.org/officeDocument/2006/math" xmlns:v="urn:schemas-microsoft-com:vml" xmlns:wp14="http://schemas.microsoft.com/office/word/2010/wordprocessingDrawing" xmlns:wp="http://schemas.openxmlformats.org/drawingml/2006/wordprocessingDrawing" xmlns:w10="urn:schemas-microsoft-com:office:word" xmlns:w="http://schemas.openxmlformats.org/wordprocessingml/2006/main" xmlns:w14="http://schemas.microsoft.com/office/word/2010/wordml" xmlns:w15="http://schemas.microsoft.com/office/word/2012/wordml" xmlns:wpg="http://schemas.microsoft.com/office/word/2010/wordprocessingGroup" xmlns:wpi="http://schemas.microsoft.com/office/word/2010/wordprocessingInk" xmlns:wne="http://schemas.microsoft.com/office/word/2006/wordml" xmlns:wps="http://schemas.microsoft.com/office/word/2010/wordprocessingShape" mc:Ignorable="w14 w15 wp14">
   <w:body>
-    <w:bookmarkStart w:id="0" w:name="_Toc371950183" w:displacedByCustomXml="next"/>
-    <w:bookmarkStart w:id="1" w:name="_Toc371950207" w:displacedByCustomXml="next"/>
-    <w:bookmarkStart w:id="2" w:name="_Toc370824272" w:displacedByCustomXml="next"/>
-    <w:bookmarkStart w:id="3" w:name="_Toc371339721" w:displacedByCustomXml="next"/>
-    <w:bookmarkStart w:id="4" w:name="_Toc371339741" w:displacedByCustomXml="next"/>
-    <w:bookmarkStart w:id="5" w:name="_Toc371341076" w:displacedByCustomXml="next"/>
-    <w:bookmarkStart w:id="6" w:name="_Toc371341080" w:displacedByCustomXml="next"/>
-    <w:bookmarkStart w:id="7" w:name="_Toc371341322" w:displacedByCustomXml="next"/>
-    <w:bookmarkStart w:id="8" w:name="_Toc371341359" w:displacedByCustomXml="next"/>
+    <w:bookmarkStart w:id="0" w:name="_Toc372627410" w:displacedByCustomXml="next"/>
+    <w:bookmarkStart w:id="1" w:name="_Toc372627375" w:displacedByCustomXml="next"/>
+    <w:bookmarkStart w:id="2" w:name="_Toc371942619" w:displacedByCustomXml="next"/>
+    <w:bookmarkStart w:id="3" w:name="_Toc371942359" w:displacedByCustomXml="next"/>
+    <w:bookmarkStart w:id="4" w:name="_Toc371344428" w:displacedByCustomXml="next"/>
+    <w:bookmarkStart w:id="5" w:name="_Toc371341642" w:displacedByCustomXml="next"/>
+    <w:bookmarkStart w:id="6" w:name="_Toc371341638" w:displacedByCustomXml="next"/>
+    <w:bookmarkStart w:id="7" w:name="_Toc371341460" w:displacedByCustomXml="next"/>
+    <w:bookmarkStart w:id="8" w:name="_Toc371341456" w:displacedByCustomXml="next"/>
     <w:bookmarkStart w:id="9" w:name="_Toc371341437" w:displacedByCustomXml="next"/>
-    <w:bookmarkStart w:id="10" w:name="_Toc371341456" w:displacedByCustomXml="next"/>
-    <w:bookmarkStart w:id="11" w:name="_Toc371341460" w:displacedByCustomXml="next"/>
-    <w:bookmarkStart w:id="12" w:name="_Toc371341638" w:displacedByCustomXml="next"/>
-    <w:bookmarkStart w:id="13" w:name="_Toc371341642" w:displacedByCustomXml="next"/>
-    <w:bookmarkStart w:id="14" w:name="_Toc371344428" w:displacedByCustomXml="next"/>
-    <w:bookmarkStart w:id="15" w:name="_Toc371942359" w:displacedByCustomXml="next"/>
-    <w:bookmarkStart w:id="16" w:name="_Toc371942619" w:displacedByCustomXml="next"/>
-    <w:bookmarkStart w:id="17" w:name="_Toc372627375" w:displacedByCustomXml="next"/>
-    <w:bookmarkStart w:id="18" w:name="_Toc372627410" w:displacedByCustomXml="next"/>
+    <w:bookmarkStart w:id="10" w:name="_Toc371341359" w:displacedByCustomXml="next"/>
+    <w:bookmarkStart w:id="11" w:name="_Toc371341322" w:displacedByCustomXml="next"/>
+    <w:bookmarkStart w:id="12" w:name="_Toc371341080" w:displacedByCustomXml="next"/>
+    <w:bookmarkStart w:id="13" w:name="_Toc371341076" w:displacedByCustomXml="next"/>
+    <w:bookmarkStart w:id="14" w:name="_Toc371339741" w:displacedByCustomXml="next"/>
+    <w:bookmarkStart w:id="15" w:name="_Toc371339721" w:displacedByCustomXml="next"/>
+    <w:bookmarkStart w:id="16" w:name="_Toc370824272" w:displacedByCustomXml="next"/>
+    <w:bookmarkStart w:id="17" w:name="_Toc371950207" w:displacedByCustomXml="next"/>
+    <w:bookmarkStart w:id="18" w:name="_Toc371950183" w:displacedByCustomXml="next"/>
     <w:sdt>
       <w:sdtPr>
         <w:id w:val="1556895506"/>
@@ -319,13 +319,8 @@
                                 <w:r>
                                   <w:t xml:space="preserve">: </w:t>
                                 </w:r>
-                                <w:proofErr w:type="spellStart"/>
                                 <w:r>
-                                  <w:t>Anuraly</w:t>
-                                </w:r>
-                                <w:proofErr w:type="spellEnd"/>
-                                <w:r>
-                                  <w:t xml:space="preserve"> Keller &amp; Aaron Meier</w:t>
+                                  <w:t>Anuraly Keller &amp; Aaron Meier</w:t>
                                 </w:r>
                               </w:p>
                               <w:p/>
@@ -2243,129 +2238,220 @@
       </w:r>
       <w:bookmarkEnd w:id="22"/>
     </w:p>
+    <w:tbl>
+      <w:tblPr>
+        <w:tblStyle w:val="Bbc"/>
+        <w:tblW w:w="0" w:type="auto"/>
+        <w:tblLook w:val="04A0" w:firstRow="1" w:lastRow="0" w:firstColumn="1" w:lastColumn="0" w:noHBand="0" w:noVBand="1"/>
+      </w:tblPr>
+      <w:tblGrid>
+        <w:gridCol w:w="2562"/>
+        <w:gridCol w:w="6622"/>
+      </w:tblGrid>
+      <w:tr>
+        <w:trPr>
+          <w:cnfStyle w:val="100000000000" w:firstRow="1" w:lastRow="0" w:firstColumn="0" w:lastColumn="0" w:oddVBand="0" w:evenVBand="0" w:oddHBand="0" w:evenHBand="0" w:firstRowFirstColumn="0" w:firstRowLastColumn="0" w:lastRowFirstColumn="0" w:lastRowLastColumn="0"/>
+        </w:trPr>
+        <w:tc>
+          <w:tcPr>
+            <w:tcW w:w="2562" w:type="dxa"/>
+          </w:tcPr>
+          <w:p>
+            <w:pPr>
+              <w:spacing w:line="276" w:lineRule="auto"/>
+              <w:rPr>
+                <w:rFonts w:ascii="Titillium Bd" w:eastAsia="Calibri" w:hAnsi="Titillium Bd"/>
+                <w:szCs w:val="22"/>
+              </w:rPr>
+            </w:pPr>
+            <w:r>
+              <w:rPr>
+                <w:rFonts w:ascii="Titillium Bd" w:eastAsia="Calibri" w:hAnsi="Titillium Bd"/>
+                <w:szCs w:val="22"/>
+              </w:rPr>
+              <w:t>Funktionale</w:t>
+            </w:r>
+            <w:r>
+              <w:rPr>
+                <w:rFonts w:ascii="Titillium Bd" w:eastAsia="Calibri" w:hAnsi="Titillium Bd"/>
+                <w:szCs w:val="22"/>
+              </w:rPr>
+              <w:t>-US</w:t>
+            </w:r>
+            <w:r>
+              <w:rPr>
+                <w:rFonts w:ascii="Titillium Bd" w:eastAsia="Calibri" w:hAnsi="Titillium Bd"/>
+                <w:szCs w:val="22"/>
+              </w:rPr>
+              <w:t>-01</w:t>
+            </w:r>
+          </w:p>
+        </w:tc>
+        <w:tc>
+          <w:tcPr>
+            <w:tcW w:w="6622" w:type="dxa"/>
+          </w:tcPr>
+          <w:p>
+            <w:pPr>
+              <w:spacing w:line="276" w:lineRule="auto"/>
+              <w:rPr>
+                <w:rFonts w:ascii="Titillium Bd" w:eastAsia="Calibri" w:hAnsi="Titillium Bd"/>
+                <w:szCs w:val="22"/>
+              </w:rPr>
+            </w:pPr>
+            <w:r>
+              <w:rPr>
+                <w:rFonts w:ascii="Titillium Bd" w:eastAsia="Calibri" w:hAnsi="Titillium Bd"/>
+                <w:szCs w:val="22"/>
+              </w:rPr>
+              <w:t>Registration</w:t>
+            </w:r>
+          </w:p>
+        </w:tc>
+      </w:tr>
+      <w:tr>
+        <w:tc>
+          <w:tcPr>
+            <w:tcW w:w="2562" w:type="dxa"/>
+          </w:tcPr>
+          <w:p>
+            <w:pPr>
+              <w:rPr>
+                <w:rFonts w:ascii="Titillium Lt" w:eastAsia="Calibri" w:hAnsi="Titillium Lt"/>
+                <w:b/>
+                <w:sz w:val="22"/>
+                <w:szCs w:val="22"/>
+              </w:rPr>
+            </w:pPr>
+            <w:r>
+              <w:rPr>
+                <w:rFonts w:ascii="Titillium Lt" w:eastAsia="Calibri" w:hAnsi="Titillium Lt"/>
+                <w:sz w:val="22"/>
+                <w:szCs w:val="22"/>
+              </w:rPr>
+              <w:t xml:space="preserve">User Story </w:t>
+            </w:r>
+          </w:p>
+        </w:tc>
+        <w:tc>
+          <w:tcPr>
+            <w:tcW w:w="6622" w:type="dxa"/>
+          </w:tcPr>
+          <w:p>
+            <w:pPr>
+              <w:spacing w:line="276" w:lineRule="auto"/>
+              <w:rPr>
+                <w:rFonts w:ascii="Titillium Lt" w:eastAsia="Calibri" w:hAnsi="Titillium Lt"/>
+              </w:rPr>
+            </w:pPr>
+            <w:r>
+              <w:rPr>
+                <w:noProof/>
+              </w:rPr>
+              <w:t>Als Benutzer möchte ich mich registrieren können.</w:t>
+            </w:r>
+          </w:p>
+        </w:tc>
+      </w:tr>
+      <w:tr>
+        <w:tc>
+          <w:tcPr>
+            <w:tcW w:w="2562" w:type="dxa"/>
+          </w:tcPr>
+          <w:p>
+            <w:pPr>
+              <w:rPr>
+                <w:rFonts w:ascii="Titillium Lt" w:eastAsia="Calibri" w:hAnsi="Titillium Lt"/>
+                <w:b/>
+              </w:rPr>
+            </w:pPr>
+            <w:r>
+              <w:rPr>
+                <w:rFonts w:ascii="Titillium Lt" w:eastAsia="Calibri" w:hAnsi="Titillium Lt"/>
+                <w:sz w:val="22"/>
+                <w:szCs w:val="22"/>
+              </w:rPr>
+              <w:t>Art</w:t>
+            </w:r>
+          </w:p>
+        </w:tc>
+        <w:tc>
+          <w:tcPr>
+            <w:tcW w:w="6622" w:type="dxa"/>
+          </w:tcPr>
+          <w:p>
+            <w:pPr>
+              <w:spacing w:line="276" w:lineRule="auto"/>
+              <w:rPr>
+                <w:rFonts w:ascii="Titillium Lt" w:eastAsia="Calibri" w:hAnsi="Titillium Lt"/>
+              </w:rPr>
+            </w:pPr>
+            <w:r>
+              <w:rPr>
+                <w:rFonts w:ascii="Titillium Lt" w:eastAsia="Calibri" w:hAnsi="Titillium Lt"/>
+              </w:rPr>
+              <w:t>Muss</w:t>
+            </w:r>
+            <w:r>
+              <w:rPr>
+                <w:rFonts w:ascii="Titillium Lt" w:eastAsia="Calibri" w:hAnsi="Titillium Lt"/>
+              </w:rPr>
+              <w:t>-Ziel</w:t>
+            </w:r>
+          </w:p>
+        </w:tc>
+      </w:tr>
+      <w:tr>
+        <w:tc>
+          <w:tcPr>
+            <w:tcW w:w="2562" w:type="dxa"/>
+          </w:tcPr>
+          <w:p>
+            <w:pPr>
+              <w:rPr>
+                <w:rFonts w:ascii="Titillium Lt" w:eastAsia="Calibri" w:hAnsi="Titillium Lt"/>
+                <w:b/>
+                <w:sz w:val="22"/>
+                <w:szCs w:val="22"/>
+              </w:rPr>
+            </w:pPr>
+            <w:r>
+              <w:rPr>
+                <w:rFonts w:ascii="Titillium Lt" w:eastAsia="Calibri" w:hAnsi="Titillium Lt"/>
+                <w:sz w:val="22"/>
+                <w:szCs w:val="22"/>
+              </w:rPr>
+              <w:t>Aufwand</w:t>
+            </w:r>
+          </w:p>
+        </w:tc>
+        <w:tc>
+          <w:tcPr>
+            <w:tcW w:w="6622" w:type="dxa"/>
+          </w:tcPr>
+          <w:p>
+            <w:pPr>
+              <w:spacing w:line="276" w:lineRule="auto"/>
+              <w:rPr>
+                <w:rFonts w:ascii="Titillium Lt" w:eastAsia="Calibri" w:hAnsi="Titillium Lt"/>
+              </w:rPr>
+            </w:pPr>
+            <w:r>
+              <w:rPr>
+                <w:rFonts w:ascii="Titillium Lt" w:eastAsia="Calibri" w:hAnsi="Titillium Lt"/>
+              </w:rPr>
+              <w:t>4</w:t>
+            </w:r>
+          </w:p>
+        </w:tc>
+      </w:tr>
+    </w:tbl>
     <w:p>
       <w:pPr>
         <w:rPr>
           <w:rStyle w:val="Hyperlink"/>
         </w:rPr>
       </w:pPr>
-      <w:r>
-        <w:rPr>
-          <w:highlight w:val="yellow"/>
-        </w:rPr>
-        <w:t>Am</w:t>
-      </w:r>
-      <w:r>
-        <w:rPr>
-          <w:highlight w:val="yellow"/>
-        </w:rPr>
-        <w:t xml:space="preserve"> Beginn von jedem Softwareprojekt steht die Anforderungsanalyse (</w:t>
-      </w:r>
-      <w:proofErr w:type="spellStart"/>
-      <w:r>
-        <w:rPr>
-          <w:highlight w:val="yellow"/>
-        </w:rPr>
-        <w:t>Requirements</w:t>
-      </w:r>
-      <w:proofErr w:type="spellEnd"/>
-      <w:r>
-        <w:rPr>
-          <w:highlight w:val="yellow"/>
-        </w:rPr>
-        <w:t xml:space="preserve"> Engineering). Hier werden die Anforderungen an das zukünftige Produkt formuliert. In der Praxis existieren hierzu unteranderem vor allem zwei Methoden </w:t>
-      </w:r>
-      <w:proofErr w:type="spellStart"/>
-      <w:r>
-        <w:rPr>
-          <w:highlight w:val="yellow"/>
-        </w:rPr>
-        <w:t>Use</w:t>
-      </w:r>
-      <w:proofErr w:type="spellEnd"/>
-      <w:r>
-        <w:rPr>
-          <w:highlight w:val="yellow"/>
-        </w:rPr>
-        <w:t>-Cases und User-S</w:t>
-      </w:r>
-      <w:r>
-        <w:rPr>
-          <w:highlight w:val="yellow"/>
-        </w:rPr>
-        <w:t xml:space="preserve">tories. </w:t>
-      </w:r>
-      <w:r>
-        <w:rPr>
-          <w:highlight w:val="yellow"/>
-        </w:rPr>
-        <w:br/>
-        <w:t xml:space="preserve">Bitte lesen: </w:t>
-      </w:r>
-      <w:r>
-        <w:br/>
-      </w:r>
-      <w:hyperlink r:id="rId10" w:history="1">
-        <w:r>
-          <w:rPr>
-            <w:rStyle w:val="Hyperlink"/>
-          </w:rPr>
-          <w:t>http://blog.hood-group.com/blog/2013/05/15/use-cases-und-user-stories-verbundete-oder-feinde/</w:t>
-        </w:r>
-      </w:hyperlink>
-      <w:r>
-        <w:br/>
-      </w:r>
-      <w:r>
-        <w:br/>
-      </w:r>
-      <w:r>
-        <w:rPr>
-          <w:highlight w:val="yellow"/>
-        </w:rPr>
-        <w:t>Was ist eine User Story</w:t>
-      </w:r>
-      <w:r>
-        <w:rPr>
-          <w:highlight w:val="yellow"/>
-        </w:rPr>
-        <w:t xml:space="preserve">? / Wie schreibe ich diese? </w:t>
-      </w:r>
-      <w:r>
-        <w:rPr>
-          <w:highlight w:val="yellow"/>
-        </w:rPr>
-        <w:t>Bi</w:t>
-      </w:r>
-      <w:r>
-        <w:rPr>
-          <w:highlight w:val="yellow"/>
-        </w:rPr>
-        <w:t xml:space="preserve">tte </w:t>
-      </w:r>
-      <w:r>
-        <w:rPr>
-          <w:highlight w:val="yellow"/>
-        </w:rPr>
-        <w:t>lesen:</w:t>
-      </w:r>
-      <w:r>
-        <w:rPr>
-          <w:highlight w:val="yellow"/>
-        </w:rPr>
-        <w:t xml:space="preserve"> </w:t>
-      </w:r>
-      <w:r>
-        <w:br/>
-      </w:r>
-      <w:hyperlink r:id="rId11" w:history="1">
-        <w:r>
-          <w:rPr>
-            <w:rStyle w:val="Hyperlink"/>
-          </w:rPr>
-          <w:t>https://de.wikipedia.org/wiki/User-Story</w:t>
-        </w:r>
-      </w:hyperlink>
     </w:p>
     <w:tbl>
       <w:tblPr>
@@ -2397,17 +2483,15 @@
               <w:rPr>
                 <w:rFonts w:ascii="Titillium Bd" w:eastAsia="Calibri" w:hAnsi="Titillium Bd"/>
                 <w:szCs w:val="22"/>
-                <w:highlight w:val="yellow"/>
-              </w:rPr>
-              <w:t>F</w:t>
+              </w:rPr>
+              <w:t>Funktionale</w:t>
             </w:r>
             <w:r>
               <w:rPr>
                 <w:rFonts w:ascii="Titillium Bd" w:eastAsia="Calibri" w:hAnsi="Titillium Bd"/>
                 <w:szCs w:val="22"/>
-                <w:highlight w:val="yellow"/>
-              </w:rPr>
-              <w:t>unktionale-US-??</w:t>
+              </w:rPr>
+              <w:t>-US-02</w:t>
             </w:r>
           </w:p>
         </w:tc>
@@ -2428,7 +2512,7 @@
                 <w:rFonts w:ascii="Titillium Bd" w:eastAsia="Calibri" w:hAnsi="Titillium Bd"/>
                 <w:szCs w:val="22"/>
               </w:rPr>
-              <w:t>Beschreibung</w:t>
+              <w:t>Rezepte erfassen</w:t>
             </w:r>
           </w:p>
         </w:tc>
@@ -2466,15 +2550,25 @@
               <w:spacing w:line="276" w:lineRule="auto"/>
               <w:rPr>
                 <w:rFonts w:ascii="Titillium Lt" w:eastAsia="Calibri" w:hAnsi="Titillium Lt"/>
-                <w:highlight w:val="yellow"/>
               </w:rPr>
             </w:pPr>
             <w:r>
               <w:rPr>
                 <w:noProof/>
-                <w:highlight w:val="yellow"/>
-              </w:rPr>
-              <w:t>Als Benutzer möchte ich mich auf meiner Webseite einloggen können</w:t>
+              </w:rPr>
+              <w:t xml:space="preserve">Als Benutzer möchte </w:t>
+            </w:r>
+            <w:r>
+              <w:rPr>
+                <w:noProof/>
+              </w:rPr>
+              <w:t xml:space="preserve">ich </w:t>
+            </w:r>
+            <w:r>
+              <w:rPr>
+                <w:noProof/>
+              </w:rPr>
+              <w:t>Rezepte erfassen können</w:t>
             </w:r>
           </w:p>
         </w:tc>
@@ -2510,15 +2604,19 @@
               <w:spacing w:line="276" w:lineRule="auto"/>
               <w:rPr>
                 <w:rFonts w:ascii="Titillium Lt" w:eastAsia="Calibri" w:hAnsi="Titillium Lt"/>
-                <w:highlight w:val="yellow"/>
               </w:rPr>
             </w:pPr>
             <w:r>
               <w:rPr>
                 <w:rFonts w:ascii="Titillium Lt" w:eastAsia="Calibri" w:hAnsi="Titillium Lt"/>
-                <w:highlight w:val="yellow"/>
-              </w:rPr>
-              <w:t>Muss- oder Kann-Ziel</w:t>
+              </w:rPr>
+              <w:t>Muss</w:t>
+            </w:r>
+            <w:r>
+              <w:rPr>
+                <w:rFonts w:ascii="Titillium Lt" w:eastAsia="Calibri" w:hAnsi="Titillium Lt"/>
+              </w:rPr>
+              <w:t>-Ziel</w:t>
             </w:r>
           </w:p>
         </w:tc>
@@ -2556,215 +2654,13 @@
               <w:spacing w:line="276" w:lineRule="auto"/>
               <w:rPr>
                 <w:rFonts w:ascii="Titillium Lt" w:eastAsia="Calibri" w:hAnsi="Titillium Lt"/>
-                <w:highlight w:val="yellow"/>
               </w:rPr>
             </w:pPr>
             <w:r>
               <w:rPr>
                 <w:rFonts w:ascii="Titillium Lt" w:eastAsia="Calibri" w:hAnsi="Titillium Lt"/>
-                <w:highlight w:val="yellow"/>
-              </w:rPr>
-              <w:t>Mit wie viel Stunden Arbeit ist zu rechnen? (in 2-Stunden Schritten rechnen)</w:t>
-            </w:r>
-          </w:p>
-        </w:tc>
-      </w:tr>
-      <w:tr>
-        <w:tc>
-          <w:tcPr>
-            <w:tcW w:w="2562" w:type="dxa"/>
-          </w:tcPr>
-          <w:p>
-            <w:pPr>
-              <w:rPr>
-                <w:rFonts w:ascii="Titillium Lt" w:eastAsia="Calibri" w:hAnsi="Titillium Lt"/>
-                <w:b/>
-              </w:rPr>
-            </w:pPr>
-            <w:r>
-              <w:rPr>
-                <w:rFonts w:ascii="Titillium Lt" w:eastAsia="Calibri" w:hAnsi="Titillium Lt"/>
-                <w:sz w:val="22"/>
-                <w:szCs w:val="22"/>
-                <w:highlight w:val="yellow"/>
-              </w:rPr>
-              <w:t xml:space="preserve">(Optional) </w:t>
-            </w:r>
-            <w:r>
-              <w:rPr>
-                <w:rFonts w:ascii="Titillium Lt" w:eastAsia="Calibri" w:hAnsi="Titillium Lt"/>
-                <w:sz w:val="22"/>
-                <w:szCs w:val="22"/>
-                <w:highlight w:val="yellow"/>
-              </w:rPr>
-              <w:br/>
-              <w:t>Meilenstein</w:t>
-            </w:r>
-            <w:r>
-              <w:rPr>
-                <w:rFonts w:ascii="Titillium Lt" w:eastAsia="Calibri" w:hAnsi="Titillium Lt"/>
-              </w:rPr>
-              <w:t xml:space="preserve"> </w:t>
-            </w:r>
-          </w:p>
-        </w:tc>
-        <w:tc>
-          <w:tcPr>
-            <w:tcW w:w="6622" w:type="dxa"/>
-          </w:tcPr>
-          <w:p>
-            <w:pPr>
-              <w:spacing w:line="276" w:lineRule="auto"/>
-              <w:rPr>
-                <w:rFonts w:ascii="Titillium Lt" w:eastAsia="Calibri" w:hAnsi="Titillium Lt"/>
-                <w:highlight w:val="yellow"/>
-              </w:rPr>
-            </w:pPr>
-            <w:r>
-              <w:rPr>
-                <w:rFonts w:ascii="Titillium Lt" w:eastAsia="Calibri" w:hAnsi="Titillium Lt"/>
-                <w:highlight w:val="yellow"/>
-              </w:rPr>
-              <w:t xml:space="preserve">Wird nach diesem Schritt ein Meilenstein erreicht? </w:t>
-            </w:r>
-            <w:r>
-              <w:rPr>
-                <w:rFonts w:ascii="Titillium Lt" w:eastAsia="Calibri" w:hAnsi="Titillium Lt"/>
-                <w:highlight w:val="yellow"/>
-              </w:rPr>
-              <w:br/>
-              <w:t xml:space="preserve">JA </w:t>
-            </w:r>
-          </w:p>
-        </w:tc>
-      </w:tr>
-      <w:tr>
-        <w:trPr>
-          <w:trHeight w:val="989"/>
-        </w:trPr>
-        <w:tc>
-          <w:tcPr>
-            <w:tcW w:w="2562" w:type="dxa"/>
-          </w:tcPr>
-          <w:p>
-            <w:pPr>
-              <w:rPr>
-                <w:rFonts w:ascii="Titillium Lt" w:eastAsia="Calibri" w:hAnsi="Titillium Lt"/>
-                <w:b/>
-                <w:highlight w:val="yellow"/>
-              </w:rPr>
-            </w:pPr>
-            <w:r>
-              <w:rPr>
-                <w:rFonts w:ascii="Titillium Lt" w:eastAsia="Calibri" w:hAnsi="Titillium Lt"/>
-                <w:sz w:val="22"/>
-                <w:szCs w:val="22"/>
-                <w:highlight w:val="yellow"/>
-              </w:rPr>
-              <w:t>(Optional)</w:t>
-            </w:r>
-            <w:r>
-              <w:rPr>
-                <w:rFonts w:ascii="Titillium Lt" w:eastAsia="Calibri" w:hAnsi="Titillium Lt"/>
-                <w:sz w:val="22"/>
-                <w:szCs w:val="22"/>
-                <w:highlight w:val="yellow"/>
-              </w:rPr>
-              <w:br/>
-              <w:t>Abhängigkeiten:</w:t>
-            </w:r>
-          </w:p>
-        </w:tc>
-        <w:tc>
-          <w:tcPr>
-            <w:tcW w:w="6622" w:type="dxa"/>
-          </w:tcPr>
-          <w:p>
-            <w:pPr>
-              <w:spacing w:line="276" w:lineRule="auto"/>
-              <w:rPr>
-                <w:rFonts w:ascii="Titillium Lt" w:eastAsia="Calibri" w:hAnsi="Titillium Lt"/>
-                <w:highlight w:val="yellow"/>
-              </w:rPr>
-            </w:pPr>
-            <w:r>
-              <w:rPr>
-                <w:rFonts w:ascii="Titillium Lt" w:eastAsia="Calibri" w:hAnsi="Titillium Lt"/>
-                <w:highlight w:val="yellow"/>
-              </w:rPr>
-              <w:t xml:space="preserve">Von welchen Arbeitspaketen ist dieses Arbeitspaket abhängig? Das zu wissen/planen ist wichtig, weil das Paket nicht gestartet werden kann, wenn etwas fehlt. Beispiel: Hängt ab von F-US-03 </w:t>
-            </w:r>
-          </w:p>
-        </w:tc>
-      </w:tr>
-      <w:tr>
-        <w:tc>
-          <w:tcPr>
-            <w:tcW w:w="2562" w:type="dxa"/>
-          </w:tcPr>
-          <w:p>
-            <w:pPr>
-              <w:rPr>
-                <w:rFonts w:ascii="Titillium Lt" w:eastAsia="Calibri" w:hAnsi="Titillium Lt"/>
-                <w:b/>
-                <w:highlight w:val="yellow"/>
-              </w:rPr>
-            </w:pPr>
-            <w:r>
-              <w:rPr>
-                <w:rFonts w:ascii="Titillium Lt" w:eastAsia="Calibri" w:hAnsi="Titillium Lt"/>
-                <w:sz w:val="22"/>
-                <w:szCs w:val="22"/>
-                <w:highlight w:val="yellow"/>
-              </w:rPr>
-              <w:t>(Optional)</w:t>
-            </w:r>
-            <w:r>
-              <w:rPr>
-                <w:rFonts w:ascii="Titillium Lt" w:eastAsia="Calibri" w:hAnsi="Titillium Lt"/>
-                <w:sz w:val="22"/>
-                <w:szCs w:val="22"/>
-                <w:highlight w:val="yellow"/>
-              </w:rPr>
-              <w:br/>
-              <w:t>Benötigte</w:t>
-            </w:r>
-            <w:r>
-              <w:rPr>
-                <w:rFonts w:ascii="Titillium Lt" w:eastAsia="Calibri" w:hAnsi="Titillium Lt"/>
-                <w:highlight w:val="yellow"/>
-              </w:rPr>
-              <w:t xml:space="preserve"> </w:t>
-            </w:r>
-            <w:r>
-              <w:rPr>
-                <w:rFonts w:ascii="Titillium Lt" w:eastAsia="Calibri" w:hAnsi="Titillium Lt"/>
-                <w:sz w:val="22"/>
-                <w:szCs w:val="22"/>
-                <w:highlight w:val="yellow"/>
-              </w:rPr>
-              <w:t>Mittel:</w:t>
-            </w:r>
-          </w:p>
-        </w:tc>
-        <w:tc>
-          <w:tcPr>
-            <w:tcW w:w="6622" w:type="dxa"/>
-          </w:tcPr>
-          <w:p>
-            <w:pPr>
-              <w:spacing w:line="276" w:lineRule="auto"/>
-              <w:rPr>
-                <w:rFonts w:ascii="Titillium Lt" w:eastAsia="Calibri" w:hAnsi="Titillium Lt"/>
-                <w:highlight w:val="yellow"/>
-              </w:rPr>
-            </w:pPr>
-            <w:r>
-              <w:rPr>
-                <w:rFonts w:ascii="Titillium Lt" w:eastAsia="Calibri" w:hAnsi="Titillium Lt"/>
-                <w:highlight w:val="yellow"/>
-              </w:rPr>
-              <w:t>Falls spezielle Hard- oder Software zum Einsatz kommt, die normalerweise nicht da ist, ist das hier aufzuschreiben.</w:t>
+              </w:rPr>
+              <w:t>4</w:t>
             </w:r>
           </w:p>
         </w:tc>
@@ -2815,14 +2711,7 @@
                 <w:rFonts w:ascii="Titillium Bd" w:eastAsia="Calibri" w:hAnsi="Titillium Bd"/>
                 <w:szCs w:val="22"/>
               </w:rPr>
-              <w:t>-US</w:t>
-            </w:r>
-            <w:r>
-              <w:rPr>
-                <w:rFonts w:ascii="Titillium Bd" w:eastAsia="Calibri" w:hAnsi="Titillium Bd"/>
-                <w:szCs w:val="22"/>
-              </w:rPr>
-              <w:t>-01</w:t>
+              <w:t>-US-03</w:t>
             </w:r>
           </w:p>
         </w:tc>
@@ -2843,436 +2732,7 @@
                 <w:rFonts w:ascii="Titillium Bd" w:eastAsia="Calibri" w:hAnsi="Titillium Bd"/>
                 <w:szCs w:val="22"/>
               </w:rPr>
-              <w:t>Beschreibung</w:t>
-            </w:r>
-          </w:p>
-        </w:tc>
-      </w:tr>
-      <w:tr>
-        <w:tc>
-          <w:tcPr>
-            <w:tcW w:w="2562" w:type="dxa"/>
-          </w:tcPr>
-          <w:p>
-            <w:pPr>
-              <w:rPr>
-                <w:rFonts w:ascii="Titillium Lt" w:eastAsia="Calibri" w:hAnsi="Titillium Lt"/>
-                <w:b/>
-                <w:sz w:val="22"/>
-                <w:szCs w:val="22"/>
-              </w:rPr>
-            </w:pPr>
-            <w:r>
-              <w:rPr>
-                <w:rFonts w:ascii="Titillium Lt" w:eastAsia="Calibri" w:hAnsi="Titillium Lt"/>
-                <w:sz w:val="22"/>
-                <w:szCs w:val="22"/>
-              </w:rPr>
-              <w:t xml:space="preserve">User Story </w:t>
-            </w:r>
-          </w:p>
-        </w:tc>
-        <w:tc>
-          <w:tcPr>
-            <w:tcW w:w="6622" w:type="dxa"/>
-          </w:tcPr>
-          <w:p>
-            <w:pPr>
-              <w:spacing w:line="276" w:lineRule="auto"/>
-              <w:rPr>
-                <w:rFonts w:ascii="Titillium Lt" w:eastAsia="Calibri" w:hAnsi="Titillium Lt"/>
-              </w:rPr>
-            </w:pPr>
-            <w:r>
-              <w:rPr>
-                <w:noProof/>
-              </w:rPr>
-              <w:t>Als Benutzer möchte ich mich registrieren können.</w:t>
-            </w:r>
-          </w:p>
-        </w:tc>
-      </w:tr>
-      <w:tr>
-        <w:tc>
-          <w:tcPr>
-            <w:tcW w:w="2562" w:type="dxa"/>
-          </w:tcPr>
-          <w:p>
-            <w:pPr>
-              <w:rPr>
-                <w:rFonts w:ascii="Titillium Lt" w:eastAsia="Calibri" w:hAnsi="Titillium Lt"/>
-                <w:b/>
-              </w:rPr>
-            </w:pPr>
-            <w:r>
-              <w:rPr>
-                <w:rFonts w:ascii="Titillium Lt" w:eastAsia="Calibri" w:hAnsi="Titillium Lt"/>
-                <w:sz w:val="22"/>
-                <w:szCs w:val="22"/>
-              </w:rPr>
-              <w:t>Art</w:t>
-            </w:r>
-          </w:p>
-        </w:tc>
-        <w:tc>
-          <w:tcPr>
-            <w:tcW w:w="6622" w:type="dxa"/>
-          </w:tcPr>
-          <w:p>
-            <w:pPr>
-              <w:spacing w:line="276" w:lineRule="auto"/>
-              <w:rPr>
-                <w:rFonts w:ascii="Titillium Lt" w:eastAsia="Calibri" w:hAnsi="Titillium Lt"/>
-              </w:rPr>
-            </w:pPr>
-            <w:r>
-              <w:rPr>
-                <w:rFonts w:ascii="Titillium Lt" w:eastAsia="Calibri" w:hAnsi="Titillium Lt"/>
-              </w:rPr>
-              <w:t>Muss</w:t>
-            </w:r>
-            <w:r>
-              <w:rPr>
-                <w:rFonts w:ascii="Titillium Lt" w:eastAsia="Calibri" w:hAnsi="Titillium Lt"/>
-              </w:rPr>
-              <w:t>-Ziel</w:t>
-            </w:r>
-          </w:p>
-        </w:tc>
-      </w:tr>
-      <w:tr>
-        <w:tc>
-          <w:tcPr>
-            <w:tcW w:w="2562" w:type="dxa"/>
-          </w:tcPr>
-          <w:p>
-            <w:pPr>
-              <w:rPr>
-                <w:rFonts w:ascii="Titillium Lt" w:eastAsia="Calibri" w:hAnsi="Titillium Lt"/>
-                <w:b/>
-                <w:sz w:val="22"/>
-                <w:szCs w:val="22"/>
-              </w:rPr>
-            </w:pPr>
-            <w:r>
-              <w:rPr>
-                <w:rFonts w:ascii="Titillium Lt" w:eastAsia="Calibri" w:hAnsi="Titillium Lt"/>
-                <w:sz w:val="22"/>
-                <w:szCs w:val="22"/>
-              </w:rPr>
-              <w:lastRenderedPageBreak/>
-              <w:t>Aufwand</w:t>
-            </w:r>
-          </w:p>
-        </w:tc>
-        <w:tc>
-          <w:tcPr>
-            <w:tcW w:w="6622" w:type="dxa"/>
-          </w:tcPr>
-          <w:p>
-            <w:pPr>
-              <w:spacing w:line="276" w:lineRule="auto"/>
-              <w:rPr>
-                <w:rFonts w:ascii="Titillium Lt" w:eastAsia="Calibri" w:hAnsi="Titillium Lt"/>
-              </w:rPr>
-            </w:pPr>
-            <w:r>
-              <w:rPr>
-                <w:rFonts w:ascii="Titillium Lt" w:eastAsia="Calibri" w:hAnsi="Titillium Lt"/>
-              </w:rPr>
-              <w:t>4</w:t>
-            </w:r>
-          </w:p>
-        </w:tc>
-      </w:tr>
-    </w:tbl>
-    <w:p>
-      <w:pPr>
-        <w:rPr>
-          <w:rStyle w:val="Hyperlink"/>
-        </w:rPr>
-      </w:pPr>
-    </w:p>
-    <w:tbl>
-      <w:tblPr>
-        <w:tblStyle w:val="Bbc"/>
-        <w:tblW w:w="0" w:type="auto"/>
-        <w:tblLook w:val="04A0" w:firstRow="1" w:lastRow="0" w:firstColumn="1" w:lastColumn="0" w:noHBand="0" w:noVBand="1"/>
-      </w:tblPr>
-      <w:tblGrid>
-        <w:gridCol w:w="2562"/>
-        <w:gridCol w:w="6622"/>
-      </w:tblGrid>
-      <w:tr>
-        <w:trPr>
-          <w:cnfStyle w:val="100000000000" w:firstRow="1" w:lastRow="0" w:firstColumn="0" w:lastColumn="0" w:oddVBand="0" w:evenVBand="0" w:oddHBand="0" w:evenHBand="0" w:firstRowFirstColumn="0" w:firstRowLastColumn="0" w:lastRowFirstColumn="0" w:lastRowLastColumn="0"/>
-        </w:trPr>
-        <w:tc>
-          <w:tcPr>
-            <w:tcW w:w="2562" w:type="dxa"/>
-          </w:tcPr>
-          <w:p>
-            <w:pPr>
-              <w:spacing w:line="276" w:lineRule="auto"/>
-              <w:rPr>
-                <w:rFonts w:ascii="Titillium Bd" w:eastAsia="Calibri" w:hAnsi="Titillium Bd"/>
-                <w:szCs w:val="22"/>
-              </w:rPr>
-            </w:pPr>
-            <w:r>
-              <w:rPr>
-                <w:rFonts w:ascii="Titillium Bd" w:eastAsia="Calibri" w:hAnsi="Titillium Bd"/>
-                <w:szCs w:val="22"/>
-              </w:rPr>
-              <w:t>Funktionale</w:t>
-            </w:r>
-            <w:r>
-              <w:rPr>
-                <w:rFonts w:ascii="Titillium Bd" w:eastAsia="Calibri" w:hAnsi="Titillium Bd"/>
-                <w:szCs w:val="22"/>
-              </w:rPr>
-              <w:t>-US-02</w:t>
-            </w:r>
-          </w:p>
-        </w:tc>
-        <w:tc>
-          <w:tcPr>
-            <w:tcW w:w="6622" w:type="dxa"/>
-          </w:tcPr>
-          <w:p>
-            <w:pPr>
-              <w:spacing w:line="276" w:lineRule="auto"/>
-              <w:rPr>
-                <w:rFonts w:ascii="Titillium Bd" w:eastAsia="Calibri" w:hAnsi="Titillium Bd"/>
-                <w:szCs w:val="22"/>
-              </w:rPr>
-            </w:pPr>
-            <w:r>
-              <w:rPr>
-                <w:rFonts w:ascii="Titillium Bd" w:eastAsia="Calibri" w:hAnsi="Titillium Bd"/>
-                <w:szCs w:val="22"/>
-              </w:rPr>
-              <w:t>Beschreibung</w:t>
-            </w:r>
-          </w:p>
-        </w:tc>
-      </w:tr>
-      <w:tr>
-        <w:tc>
-          <w:tcPr>
-            <w:tcW w:w="2562" w:type="dxa"/>
-          </w:tcPr>
-          <w:p>
-            <w:pPr>
-              <w:rPr>
-                <w:rFonts w:ascii="Titillium Lt" w:eastAsia="Calibri" w:hAnsi="Titillium Lt"/>
-                <w:b/>
-                <w:sz w:val="22"/>
-                <w:szCs w:val="22"/>
-              </w:rPr>
-            </w:pPr>
-            <w:r>
-              <w:rPr>
-                <w:rFonts w:ascii="Titillium Lt" w:eastAsia="Calibri" w:hAnsi="Titillium Lt"/>
-                <w:sz w:val="22"/>
-                <w:szCs w:val="22"/>
-              </w:rPr>
-              <w:t xml:space="preserve">User Story </w:t>
-            </w:r>
-          </w:p>
-        </w:tc>
-        <w:tc>
-          <w:tcPr>
-            <w:tcW w:w="6622" w:type="dxa"/>
-          </w:tcPr>
-          <w:p>
-            <w:pPr>
-              <w:spacing w:line="276" w:lineRule="auto"/>
-              <w:rPr>
-                <w:rFonts w:ascii="Titillium Lt" w:eastAsia="Calibri" w:hAnsi="Titillium Lt"/>
-              </w:rPr>
-            </w:pPr>
-            <w:r>
-              <w:rPr>
-                <w:noProof/>
-              </w:rPr>
-              <w:t xml:space="preserve">Als Benutzer möchte </w:t>
-            </w:r>
-            <w:r>
-              <w:rPr>
-                <w:noProof/>
-              </w:rPr>
-              <w:t xml:space="preserve">ich </w:t>
-            </w:r>
-            <w:r>
-              <w:rPr>
-                <w:noProof/>
-              </w:rPr>
-              <w:t>Rezepte erfassen können</w:t>
-            </w:r>
-          </w:p>
-        </w:tc>
-      </w:tr>
-      <w:tr>
-        <w:tc>
-          <w:tcPr>
-            <w:tcW w:w="2562" w:type="dxa"/>
-          </w:tcPr>
-          <w:p>
-            <w:pPr>
-              <w:rPr>
-                <w:rFonts w:ascii="Titillium Lt" w:eastAsia="Calibri" w:hAnsi="Titillium Lt"/>
-                <w:b/>
-              </w:rPr>
-            </w:pPr>
-            <w:r>
-              <w:rPr>
-                <w:rFonts w:ascii="Titillium Lt" w:eastAsia="Calibri" w:hAnsi="Titillium Lt"/>
-                <w:sz w:val="22"/>
-                <w:szCs w:val="22"/>
-              </w:rPr>
-              <w:t>Art</w:t>
-            </w:r>
-          </w:p>
-        </w:tc>
-        <w:tc>
-          <w:tcPr>
-            <w:tcW w:w="6622" w:type="dxa"/>
-          </w:tcPr>
-          <w:p>
-            <w:pPr>
-              <w:spacing w:line="276" w:lineRule="auto"/>
-              <w:rPr>
-                <w:rFonts w:ascii="Titillium Lt" w:eastAsia="Calibri" w:hAnsi="Titillium Lt"/>
-              </w:rPr>
-            </w:pPr>
-            <w:r>
-              <w:rPr>
-                <w:rFonts w:ascii="Titillium Lt" w:eastAsia="Calibri" w:hAnsi="Titillium Lt"/>
-              </w:rPr>
-              <w:t>Muss</w:t>
-            </w:r>
-            <w:r>
-              <w:rPr>
-                <w:rFonts w:ascii="Titillium Lt" w:eastAsia="Calibri" w:hAnsi="Titillium Lt"/>
-              </w:rPr>
-              <w:t>-Ziel</w:t>
-            </w:r>
-          </w:p>
-        </w:tc>
-      </w:tr>
-      <w:tr>
-        <w:tc>
-          <w:tcPr>
-            <w:tcW w:w="2562" w:type="dxa"/>
-          </w:tcPr>
-          <w:p>
-            <w:pPr>
-              <w:rPr>
-                <w:rFonts w:ascii="Titillium Lt" w:eastAsia="Calibri" w:hAnsi="Titillium Lt"/>
-                <w:b/>
-                <w:sz w:val="22"/>
-                <w:szCs w:val="22"/>
-              </w:rPr>
-            </w:pPr>
-            <w:r>
-              <w:rPr>
-                <w:rFonts w:ascii="Titillium Lt" w:eastAsia="Calibri" w:hAnsi="Titillium Lt"/>
-                <w:sz w:val="22"/>
-                <w:szCs w:val="22"/>
-              </w:rPr>
-              <w:t>Aufwand</w:t>
-            </w:r>
-          </w:p>
-        </w:tc>
-        <w:tc>
-          <w:tcPr>
-            <w:tcW w:w="6622" w:type="dxa"/>
-          </w:tcPr>
-          <w:p>
-            <w:pPr>
-              <w:spacing w:line="276" w:lineRule="auto"/>
-              <w:rPr>
-                <w:rFonts w:ascii="Titillium Lt" w:eastAsia="Calibri" w:hAnsi="Titillium Lt"/>
-              </w:rPr>
-            </w:pPr>
-            <w:r>
-              <w:rPr>
-                <w:rFonts w:ascii="Titillium Lt" w:eastAsia="Calibri" w:hAnsi="Titillium Lt"/>
-              </w:rPr>
-              <w:t>4</w:t>
-            </w:r>
-          </w:p>
-        </w:tc>
-      </w:tr>
-    </w:tbl>
-    <w:p>
-      <w:pPr>
-        <w:rPr>
-          <w:rStyle w:val="Hyperlink"/>
-        </w:rPr>
-      </w:pPr>
-    </w:p>
-    <w:tbl>
-      <w:tblPr>
-        <w:tblStyle w:val="Bbc"/>
-        <w:tblW w:w="0" w:type="auto"/>
-        <w:tblLook w:val="04A0" w:firstRow="1" w:lastRow="0" w:firstColumn="1" w:lastColumn="0" w:noHBand="0" w:noVBand="1"/>
-      </w:tblPr>
-      <w:tblGrid>
-        <w:gridCol w:w="2562"/>
-        <w:gridCol w:w="6622"/>
-      </w:tblGrid>
-      <w:tr>
-        <w:trPr>
-          <w:cnfStyle w:val="100000000000" w:firstRow="1" w:lastRow="0" w:firstColumn="0" w:lastColumn="0" w:oddVBand="0" w:evenVBand="0" w:oddHBand="0" w:evenHBand="0" w:firstRowFirstColumn="0" w:firstRowLastColumn="0" w:lastRowFirstColumn="0" w:lastRowLastColumn="0"/>
-        </w:trPr>
-        <w:tc>
-          <w:tcPr>
-            <w:tcW w:w="2562" w:type="dxa"/>
-          </w:tcPr>
-          <w:p>
-            <w:pPr>
-              <w:spacing w:line="276" w:lineRule="auto"/>
-              <w:rPr>
-                <w:rFonts w:ascii="Titillium Bd" w:eastAsia="Calibri" w:hAnsi="Titillium Bd"/>
-                <w:szCs w:val="22"/>
-              </w:rPr>
-            </w:pPr>
-            <w:r>
-              <w:rPr>
-                <w:rFonts w:ascii="Titillium Bd" w:eastAsia="Calibri" w:hAnsi="Titillium Bd"/>
-                <w:szCs w:val="22"/>
-              </w:rPr>
-              <w:t>Funktionale</w:t>
-            </w:r>
-            <w:r>
-              <w:rPr>
-                <w:rFonts w:ascii="Titillium Bd" w:eastAsia="Calibri" w:hAnsi="Titillium Bd"/>
-                <w:szCs w:val="22"/>
-              </w:rPr>
-              <w:t>-US-03</w:t>
-            </w:r>
-          </w:p>
-        </w:tc>
-        <w:tc>
-          <w:tcPr>
-            <w:tcW w:w="6622" w:type="dxa"/>
-          </w:tcPr>
-          <w:p>
-            <w:pPr>
-              <w:spacing w:line="276" w:lineRule="auto"/>
-              <w:rPr>
-                <w:rFonts w:ascii="Titillium Bd" w:eastAsia="Calibri" w:hAnsi="Titillium Bd"/>
-                <w:szCs w:val="22"/>
-              </w:rPr>
-            </w:pPr>
-            <w:r>
-              <w:rPr>
-                <w:rFonts w:ascii="Titillium Bd" w:eastAsia="Calibri" w:hAnsi="Titillium Bd"/>
-                <w:szCs w:val="22"/>
-              </w:rPr>
-              <w:t>Beschreibung</w:t>
+              <w:t>Rezepte bearbeiten &amp; löschen</w:t>
             </w:r>
           </w:p>
         </w:tc>
@@ -3486,7 +2946,7 @@
                 <w:rFonts w:ascii="Titillium Bd" w:eastAsia="Calibri" w:hAnsi="Titillium Bd"/>
                 <w:szCs w:val="22"/>
               </w:rPr>
-              <w:t>Beschreibung</w:t>
+              <w:t>Rezepte sortiert anschauen</w:t>
             </w:r>
           </w:p>
         </w:tc>
@@ -3536,13 +2996,7 @@
               <w:rPr>
                 <w:noProof/>
               </w:rPr>
-              <w:t xml:space="preserve">ich </w:t>
-            </w:r>
-            <w:r>
-              <w:rPr>
-                <w:noProof/>
-              </w:rPr>
-              <w:t>andere Rezepte sortiert anschauen können</w:t>
+              <w:t>ich andere Rezepte sortiert anschauen können</w:t>
             </w:r>
           </w:p>
         </w:tc>
@@ -3700,7 +3154,7 @@
                 <w:rFonts w:ascii="Titillium Bd" w:eastAsia="Calibri" w:hAnsi="Titillium Bd"/>
                 <w:szCs w:val="22"/>
               </w:rPr>
-              <w:t>Beschreibung</w:t>
+              <w:t>Rezepte kommentieren</w:t>
             </w:r>
           </w:p>
         </w:tc>
@@ -3750,13 +3204,7 @@
               <w:rPr>
                 <w:noProof/>
               </w:rPr>
-              <w:t xml:space="preserve">ich </w:t>
-            </w:r>
-            <w:r>
-              <w:rPr>
-                <w:noProof/>
-              </w:rPr>
-              <w:t>andere Rezepte kommentieren können</w:t>
+              <w:t>ich andere Rezepte kommentieren können</w:t>
             </w:r>
           </w:p>
         </w:tc>
@@ -3779,6 +3227,7 @@
                 <w:sz w:val="22"/>
                 <w:szCs w:val="22"/>
               </w:rPr>
+              <w:lastRenderedPageBreak/>
               <w:t>Art</w:t>
             </w:r>
           </w:p>
@@ -3914,7 +3363,7 @@
                 <w:rFonts w:ascii="Titillium Bd" w:eastAsia="Calibri" w:hAnsi="Titillium Bd"/>
                 <w:szCs w:val="22"/>
               </w:rPr>
-              <w:t>Beschreibung</w:t>
+              <w:t>Rezepte bewerten</w:t>
             </w:r>
           </w:p>
         </w:tc>
@@ -3964,13 +3413,7 @@
               <w:rPr>
                 <w:noProof/>
               </w:rPr>
-              <w:t xml:space="preserve">ich </w:t>
-            </w:r>
-            <w:r>
-              <w:rPr>
-                <w:noProof/>
-              </w:rPr>
-              <w:t>andere Rezepte bewerten können</w:t>
+              <w:t>ich andere Rezepte bewerten können</w:t>
             </w:r>
           </w:p>
         </w:tc>
@@ -4128,7 +3571,7 @@
                 <w:rFonts w:ascii="Titillium Bd" w:eastAsia="Calibri" w:hAnsi="Titillium Bd"/>
                 <w:szCs w:val="22"/>
               </w:rPr>
-              <w:t>Beschreibung</w:t>
+              <w:t>Ein-/Ausloggen</w:t>
             </w:r>
           </w:p>
         </w:tc>
@@ -4178,13 +3621,7 @@
               <w:rPr>
                 <w:noProof/>
               </w:rPr>
-              <w:t xml:space="preserve">ich </w:t>
-            </w:r>
-            <w:r>
-              <w:rPr>
-                <w:noProof/>
-              </w:rPr>
-              <w:t>mich ein-/ausloggen können</w:t>
+              <w:t>ich mich ein-/ausloggen können</w:t>
             </w:r>
           </w:p>
         </w:tc>
@@ -4343,7 +3780,7 @@
                 <w:rFonts w:ascii="Titillium Bd" w:eastAsia="Calibri" w:hAnsi="Titillium Bd"/>
                 <w:szCs w:val="22"/>
               </w:rPr>
-              <w:t>Beschreibung</w:t>
+              <w:t>Projektplanung</w:t>
             </w:r>
           </w:p>
         </w:tc>
@@ -4551,7 +3988,7 @@
                 <w:rFonts w:ascii="Titillium Bd" w:eastAsia="Calibri" w:hAnsi="Titillium Bd"/>
                 <w:szCs w:val="22"/>
               </w:rPr>
-              <w:t>Beschreibung</w:t>
+              <w:t>Dokumentation</w:t>
             </w:r>
           </w:p>
         </w:tc>
@@ -4746,8 +4183,10 @@
                 <w:rFonts w:ascii="Titillium Bd" w:eastAsia="Calibri" w:hAnsi="Titillium Bd"/>
                 <w:szCs w:val="22"/>
               </w:rPr>
-              <w:t>Beschreibung</w:t>
-            </w:r>
+              <w:t>Admin-User</w:t>
+            </w:r>
+            <w:bookmarkStart w:id="23" w:name="_GoBack"/>
+            <w:bookmarkEnd w:id="23"/>
           </w:p>
         </w:tc>
       </w:tr>
@@ -4790,10 +4229,7 @@
               <w:t xml:space="preserve">Als Projektleiter möchte </w:t>
             </w:r>
             <w:r>
-              <w:t xml:space="preserve">ich, </w:t>
-            </w:r>
-            <w:r>
-              <w:t>dass es einen Admin User gibt</w:t>
+              <w:t>ich, dass es einen Admin User gibt</w:t>
             </w:r>
           </w:p>
         </w:tc>
@@ -4904,11 +4340,12 @@
       <w:pPr>
         <w:pStyle w:val="berschrift2"/>
       </w:pPr>
-      <w:bookmarkStart w:id="23" w:name="_Toc439936625"/>
+      <w:bookmarkStart w:id="24" w:name="_Toc439936625"/>
       <w:r>
+        <w:lastRenderedPageBreak/>
         <w:t>Lieferumfang</w:t>
       </w:r>
-      <w:bookmarkEnd w:id="23"/>
+      <w:bookmarkEnd w:id="24"/>
     </w:p>
     <w:p>
       <w:r>
@@ -4928,34 +4365,26 @@
       <w:pPr>
         <w:pStyle w:val="berschrift3"/>
       </w:pPr>
-      <w:bookmarkStart w:id="24" w:name="_Toc439936626"/>
+      <w:bookmarkStart w:id="25" w:name="_Toc439936626"/>
       <w:r>
         <w:t>Applikation</w:t>
       </w:r>
-      <w:bookmarkEnd w:id="24"/>
+      <w:bookmarkEnd w:id="25"/>
     </w:p>
     <w:p>
       <w:r>
-        <w:t xml:space="preserve">Die fertige Applikation muss zum Zeitpunkt der Projektpräsentation zusammen mit dem SQL Script, welches die Datenbank aufsetzt als ZIP Datei abgegeben werden. Das Projekt muss gemäss der Installationsanleitung im zweiten Teil der Dokumentation installiert werden können. Optional und um Zusatzpunkte zu erhalten kann die fertige Applikation auf dem </w:t>
-      </w:r>
-      <w:proofErr w:type="spellStart"/>
-      <w:r>
-        <w:t>Bbc</w:t>
-      </w:r>
-      <w:proofErr w:type="spellEnd"/>
-      <w:r>
-        <w:t xml:space="preserve"> Hosting veröffentlicht werden.</w:t>
+        <w:t>Die fertige Applikation muss zum Zeitpunkt der Projektpräsentation zusammen mit dem SQL Script, welches die Datenbank aufsetzt als ZIP Datei abgegeben werden. Das Projekt muss gemäss der Installationsanleitung im zweiten Teil der Dokumentation installiert werden können. Optional und um Zusatzpunkte zu erhalten kann die fertige Applikation auf dem Bbc Hosting veröffentlicht werden.</w:t>
       </w:r>
     </w:p>
     <w:p>
       <w:pPr>
         <w:pStyle w:val="berschrift3"/>
       </w:pPr>
-      <w:bookmarkStart w:id="25" w:name="_Toc439936627"/>
+      <w:bookmarkStart w:id="26" w:name="_Toc439936627"/>
       <w:r>
         <w:t>Dokumentation</w:t>
       </w:r>
-      <w:bookmarkEnd w:id="25"/>
+      <w:bookmarkEnd w:id="26"/>
     </w:p>
     <w:p>
       <w:r>
@@ -4976,67 +4405,382 @@
       <w:pPr>
         <w:pStyle w:val="berschrift1"/>
       </w:pPr>
-      <w:bookmarkStart w:id="26" w:name="_Toc439936634"/>
+      <w:bookmarkStart w:id="27" w:name="_Toc439936634"/>
       <w:r>
         <w:t>GUI Design</w:t>
       </w:r>
-      <w:bookmarkEnd w:id="26"/>
+      <w:bookmarkEnd w:id="27"/>
     </w:p>
     <w:p>
       <w:pPr>
         <w:pStyle w:val="berschrift2"/>
       </w:pPr>
-      <w:bookmarkStart w:id="27" w:name="_Toc439936635"/>
-      <w:proofErr w:type="spellStart"/>
+      <w:bookmarkStart w:id="28" w:name="_Toc439936635"/>
       <w:r>
         <w:t>MockUps</w:t>
       </w:r>
-      <w:bookmarkEnd w:id="27"/>
-      <w:proofErr w:type="spellEnd"/>
+      <w:bookmarkEnd w:id="28"/>
+    </w:p>
+    <w:p/>
+    <w:p>
+      <w:r>
+        <w:rPr>
+          <w:noProof/>
+          <w:lang w:eastAsia="de-CH"/>
+        </w:rPr>
+        <w:drawing>
+          <wp:inline distT="0" distB="0" distL="0" distR="0" wp14:anchorId="549D0BA2" wp14:editId="27D41DBF">
+            <wp:extent cx="5820410" cy="3156585"/>
+            <wp:effectExtent l="0" t="0" r="8890" b="5715"/>
+            <wp:docPr id="13" name="Grafik 13" descr="C:\xampp\htdocs\kochtopf\docs\mock up\Web Demo Project (1)_Seite_6.jpg"/>
+            <wp:cNvGraphicFramePr>
+              <a:graphicFrameLocks xmlns:a="http://schemas.openxmlformats.org/drawingml/2006/main" noChangeAspect="1"/>
+            </wp:cNvGraphicFramePr>
+            <a:graphic xmlns:a="http://schemas.openxmlformats.org/drawingml/2006/main">
+              <a:graphicData uri="http://schemas.openxmlformats.org/drawingml/2006/picture">
+                <pic:pic xmlns:pic="http://schemas.openxmlformats.org/drawingml/2006/picture">
+                  <pic:nvPicPr>
+                    <pic:cNvPr id="0" name="Picture 7" descr="C:\xampp\htdocs\kochtopf\docs\mock up\Web Demo Project (1)_Seite_6.jpg"/>
+                    <pic:cNvPicPr>
+                      <a:picLocks noChangeAspect="1" noChangeArrowheads="1"/>
+                    </pic:cNvPicPr>
+                  </pic:nvPicPr>
+                  <pic:blipFill>
+                    <a:blip r:embed="rId10" cstate="print">
+                      <a:extLst>
+                        <a:ext uri="{28A0092B-C50C-407E-A947-70E740481C1C}">
+                          <a14:useLocalDpi xmlns:a14="http://schemas.microsoft.com/office/drawing/2010/main" val="0"/>
+                        </a:ext>
+                      </a:extLst>
+                    </a:blip>
+                    <a:srcRect/>
+                    <a:stretch>
+                      <a:fillRect/>
+                    </a:stretch>
+                  </pic:blipFill>
+                  <pic:spPr bwMode="auto">
+                    <a:xfrm>
+                      <a:off x="0" y="0"/>
+                      <a:ext cx="5820410" cy="3156585"/>
+                    </a:xfrm>
+                    <a:prstGeom prst="rect">
+                      <a:avLst/>
+                    </a:prstGeom>
+                    <a:noFill/>
+                    <a:ln>
+                      <a:noFill/>
+                    </a:ln>
+                  </pic:spPr>
+                </pic:pic>
+              </a:graphicData>
+            </a:graphic>
+          </wp:inline>
+        </w:drawing>
+      </w:r>
+      <w:r>
+        <w:rPr>
+          <w:noProof/>
+          <w:lang w:eastAsia="de-CH"/>
+        </w:rPr>
+        <w:drawing>
+          <wp:inline distT="0" distB="0" distL="0" distR="0" wp14:anchorId="1500C927" wp14:editId="5A319FB4">
+            <wp:extent cx="5820410" cy="3156585"/>
+            <wp:effectExtent l="0" t="0" r="8890" b="5715"/>
+            <wp:docPr id="11" name="Grafik 11" descr="C:\xampp\htdocs\kochtopf\docs\mock up\Web Demo Project (1)_Seite_4.jpg"/>
+            <wp:cNvGraphicFramePr>
+              <a:graphicFrameLocks xmlns:a="http://schemas.openxmlformats.org/drawingml/2006/main" noChangeAspect="1"/>
+            </wp:cNvGraphicFramePr>
+            <a:graphic xmlns:a="http://schemas.openxmlformats.org/drawingml/2006/main">
+              <a:graphicData uri="http://schemas.openxmlformats.org/drawingml/2006/picture">
+                <pic:pic xmlns:pic="http://schemas.openxmlformats.org/drawingml/2006/picture">
+                  <pic:nvPicPr>
+                    <pic:cNvPr id="0" name="Picture 5" descr="C:\xampp\htdocs\kochtopf\docs\mock up\Web Demo Project (1)_Seite_4.jpg"/>
+                    <pic:cNvPicPr>
+                      <a:picLocks noChangeAspect="1" noChangeArrowheads="1"/>
+                    </pic:cNvPicPr>
+                  </pic:nvPicPr>
+                  <pic:blipFill>
+                    <a:blip r:embed="rId11" cstate="print">
+                      <a:extLst>
+                        <a:ext uri="{28A0092B-C50C-407E-A947-70E740481C1C}">
+                          <a14:useLocalDpi xmlns:a14="http://schemas.microsoft.com/office/drawing/2010/main" val="0"/>
+                        </a:ext>
+                      </a:extLst>
+                    </a:blip>
+                    <a:srcRect/>
+                    <a:stretch>
+                      <a:fillRect/>
+                    </a:stretch>
+                  </pic:blipFill>
+                  <pic:spPr bwMode="auto">
+                    <a:xfrm>
+                      <a:off x="0" y="0"/>
+                      <a:ext cx="5820410" cy="3156585"/>
+                    </a:xfrm>
+                    <a:prstGeom prst="rect">
+                      <a:avLst/>
+                    </a:prstGeom>
+                    <a:noFill/>
+                    <a:ln>
+                      <a:noFill/>
+                    </a:ln>
+                  </pic:spPr>
+                </pic:pic>
+              </a:graphicData>
+            </a:graphic>
+          </wp:inline>
+        </w:drawing>
+      </w:r>
     </w:p>
     <w:p>
       <w:r>
         <w:rPr>
-          <w:highlight w:val="yellow"/>
+          <w:noProof/>
+          <w:lang w:eastAsia="de-CH"/>
         </w:rPr>
-        <w:t xml:space="preserve">Dieser Abschnitt enthält alle </w:t>
-      </w:r>
-      <w:proofErr w:type="spellStart"/>
-      <w:r>
-        <w:rPr>
-          <w:highlight w:val="yellow"/>
-        </w:rPr>
-        <w:t>MockUp</w:t>
-      </w:r>
-      <w:r>
-        <w:rPr>
-          <w:highlight w:val="yellow"/>
-        </w:rPr>
-        <w:t>s</w:t>
-      </w:r>
-      <w:proofErr w:type="spellEnd"/>
-      <w:r>
-        <w:rPr>
-          <w:highlight w:val="yellow"/>
-        </w:rPr>
-        <w:t xml:space="preserve"> </w:t>
-      </w:r>
-      <w:r>
-        <w:rPr>
-          <w:highlight w:val="yellow"/>
-        </w:rPr>
-        <w:t>inklusiv einer Beschreibung.</w:t>
+        <w:lastRenderedPageBreak/>
+        <w:drawing>
+          <wp:inline distT="0" distB="0" distL="0" distR="0" wp14:anchorId="0FA708FB" wp14:editId="16102D6C">
+            <wp:extent cx="5820410" cy="3156585"/>
+            <wp:effectExtent l="0" t="0" r="8890" b="5715"/>
+            <wp:docPr id="12" name="Grafik 12" descr="C:\xampp\htdocs\kochtopf\docs\mock up\Web Demo Project (1)_Seite_5.jpg"/>
+            <wp:cNvGraphicFramePr>
+              <a:graphicFrameLocks xmlns:a="http://schemas.openxmlformats.org/drawingml/2006/main" noChangeAspect="1"/>
+            </wp:cNvGraphicFramePr>
+            <a:graphic xmlns:a="http://schemas.openxmlformats.org/drawingml/2006/main">
+              <a:graphicData uri="http://schemas.openxmlformats.org/drawingml/2006/picture">
+                <pic:pic xmlns:pic="http://schemas.openxmlformats.org/drawingml/2006/picture">
+                  <pic:nvPicPr>
+                    <pic:cNvPr id="0" name="Picture 6" descr="C:\xampp\htdocs\kochtopf\docs\mock up\Web Demo Project (1)_Seite_5.jpg"/>
+                    <pic:cNvPicPr>
+                      <a:picLocks noChangeAspect="1" noChangeArrowheads="1"/>
+                    </pic:cNvPicPr>
+                  </pic:nvPicPr>
+                  <pic:blipFill>
+                    <a:blip r:embed="rId12" cstate="print">
+                      <a:extLst>
+                        <a:ext uri="{28A0092B-C50C-407E-A947-70E740481C1C}">
+                          <a14:useLocalDpi xmlns:a14="http://schemas.microsoft.com/office/drawing/2010/main" val="0"/>
+                        </a:ext>
+                      </a:extLst>
+                    </a:blip>
+                    <a:srcRect/>
+                    <a:stretch>
+                      <a:fillRect/>
+                    </a:stretch>
+                  </pic:blipFill>
+                  <pic:spPr bwMode="auto">
+                    <a:xfrm>
+                      <a:off x="0" y="0"/>
+                      <a:ext cx="5820410" cy="3156585"/>
+                    </a:xfrm>
+                    <a:prstGeom prst="rect">
+                      <a:avLst/>
+                    </a:prstGeom>
+                    <a:noFill/>
+                    <a:ln>
+                      <a:noFill/>
+                    </a:ln>
+                  </pic:spPr>
+                </pic:pic>
+              </a:graphicData>
+            </a:graphic>
+          </wp:inline>
+        </w:drawing>
       </w:r>
     </w:p>
     <w:p>
       <w:pPr>
+        <w:tabs>
+          <w:tab w:val="left" w:pos="4052"/>
+        </w:tabs>
+      </w:pPr>
+    </w:p>
+    <w:p>
+      <w:r>
+        <w:rPr>
+          <w:noProof/>
+          <w:lang w:eastAsia="de-CH"/>
+        </w:rPr>
+        <w:drawing>
+          <wp:inline distT="0" distB="0" distL="0" distR="0" wp14:anchorId="1724881E" wp14:editId="6F86AA8E">
+            <wp:extent cx="5820410" cy="3156585"/>
+            <wp:effectExtent l="0" t="0" r="8890" b="5715"/>
+            <wp:docPr id="5" name="Grafik 5" descr="C:\xampp\htdocs\kochtopf\docs\mock up\Web Demo Project (1)_Seite_1.jpg"/>
+            <wp:cNvGraphicFramePr>
+              <a:graphicFrameLocks xmlns:a="http://schemas.openxmlformats.org/drawingml/2006/main" noChangeAspect="1"/>
+            </wp:cNvGraphicFramePr>
+            <a:graphic xmlns:a="http://schemas.openxmlformats.org/drawingml/2006/main">
+              <a:graphicData uri="http://schemas.openxmlformats.org/drawingml/2006/picture">
+                <pic:pic xmlns:pic="http://schemas.openxmlformats.org/drawingml/2006/picture">
+                  <pic:nvPicPr>
+                    <pic:cNvPr id="0" name="Picture 2" descr="C:\xampp\htdocs\kochtopf\docs\mock up\Web Demo Project (1)_Seite_1.jpg"/>
+                    <pic:cNvPicPr>
+                      <a:picLocks noChangeAspect="1" noChangeArrowheads="1"/>
+                    </pic:cNvPicPr>
+                  </pic:nvPicPr>
+                  <pic:blipFill>
+                    <a:blip r:embed="rId13" cstate="print">
+                      <a:extLst>
+                        <a:ext uri="{28A0092B-C50C-407E-A947-70E740481C1C}">
+                          <a14:useLocalDpi xmlns:a14="http://schemas.microsoft.com/office/drawing/2010/main" val="0"/>
+                        </a:ext>
+                      </a:extLst>
+                    </a:blip>
+                    <a:srcRect/>
+                    <a:stretch>
+                      <a:fillRect/>
+                    </a:stretch>
+                  </pic:blipFill>
+                  <pic:spPr bwMode="auto">
+                    <a:xfrm>
+                      <a:off x="0" y="0"/>
+                      <a:ext cx="5820410" cy="3156585"/>
+                    </a:xfrm>
+                    <a:prstGeom prst="rect">
+                      <a:avLst/>
+                    </a:prstGeom>
+                    <a:noFill/>
+                    <a:ln>
+                      <a:noFill/>
+                    </a:ln>
+                  </pic:spPr>
+                </pic:pic>
+              </a:graphicData>
+            </a:graphic>
+          </wp:inline>
+        </w:drawing>
+      </w:r>
+    </w:p>
+    <w:p>
+      <w:r>
+        <w:rPr>
+          <w:noProof/>
+          <w:lang w:eastAsia="de-CH"/>
+        </w:rPr>
+        <w:lastRenderedPageBreak/>
+        <w:drawing>
+          <wp:inline distT="0" distB="0" distL="0" distR="0" wp14:anchorId="1D2DB3CB" wp14:editId="7D57353E">
+            <wp:extent cx="5820410" cy="3156585"/>
+            <wp:effectExtent l="0" t="0" r="8890" b="5715"/>
+            <wp:docPr id="9" name="Grafik 9" descr="C:\xampp\htdocs\kochtopf\docs\mock up\Web Demo Project (1)_Seite_2.jpg"/>
+            <wp:cNvGraphicFramePr>
+              <a:graphicFrameLocks xmlns:a="http://schemas.openxmlformats.org/drawingml/2006/main" noChangeAspect="1"/>
+            </wp:cNvGraphicFramePr>
+            <a:graphic xmlns:a="http://schemas.openxmlformats.org/drawingml/2006/main">
+              <a:graphicData uri="http://schemas.openxmlformats.org/drawingml/2006/picture">
+                <pic:pic xmlns:pic="http://schemas.openxmlformats.org/drawingml/2006/picture">
+                  <pic:nvPicPr>
+                    <pic:cNvPr id="0" name="Picture 3" descr="C:\xampp\htdocs\kochtopf\docs\mock up\Web Demo Project (1)_Seite_2.jpg"/>
+                    <pic:cNvPicPr>
+                      <a:picLocks noChangeAspect="1" noChangeArrowheads="1"/>
+                    </pic:cNvPicPr>
+                  </pic:nvPicPr>
+                  <pic:blipFill>
+                    <a:blip r:embed="rId14" cstate="print">
+                      <a:extLst>
+                        <a:ext uri="{28A0092B-C50C-407E-A947-70E740481C1C}">
+                          <a14:useLocalDpi xmlns:a14="http://schemas.microsoft.com/office/drawing/2010/main" val="0"/>
+                        </a:ext>
+                      </a:extLst>
+                    </a:blip>
+                    <a:srcRect/>
+                    <a:stretch>
+                      <a:fillRect/>
+                    </a:stretch>
+                  </pic:blipFill>
+                  <pic:spPr bwMode="auto">
+                    <a:xfrm>
+                      <a:off x="0" y="0"/>
+                      <a:ext cx="5820410" cy="3156585"/>
+                    </a:xfrm>
+                    <a:prstGeom prst="rect">
+                      <a:avLst/>
+                    </a:prstGeom>
+                    <a:noFill/>
+                    <a:ln>
+                      <a:noFill/>
+                    </a:ln>
+                  </pic:spPr>
+                </pic:pic>
+              </a:graphicData>
+            </a:graphic>
+          </wp:inline>
+        </w:drawing>
+      </w:r>
+    </w:p>
+    <w:p>
+      <w:r>
+        <w:rPr>
+          <w:noProof/>
+          <w:lang w:eastAsia="de-CH"/>
+        </w:rPr>
+        <w:drawing>
+          <wp:inline distT="0" distB="0" distL="0" distR="0" wp14:anchorId="15A28074" wp14:editId="162693D2">
+            <wp:extent cx="5820410" cy="3156585"/>
+            <wp:effectExtent l="0" t="0" r="8890" b="5715"/>
+            <wp:docPr id="10" name="Grafik 10" descr="C:\xampp\htdocs\kochtopf\docs\mock up\Web Demo Project (1)_Seite_3.jpg"/>
+            <wp:cNvGraphicFramePr>
+              <a:graphicFrameLocks xmlns:a="http://schemas.openxmlformats.org/drawingml/2006/main" noChangeAspect="1"/>
+            </wp:cNvGraphicFramePr>
+            <a:graphic xmlns:a="http://schemas.openxmlformats.org/drawingml/2006/main">
+              <a:graphicData uri="http://schemas.openxmlformats.org/drawingml/2006/picture">
+                <pic:pic xmlns:pic="http://schemas.openxmlformats.org/drawingml/2006/picture">
+                  <pic:nvPicPr>
+                    <pic:cNvPr id="0" name="Picture 4" descr="C:\xampp\htdocs\kochtopf\docs\mock up\Web Demo Project (1)_Seite_3.jpg"/>
+                    <pic:cNvPicPr>
+                      <a:picLocks noChangeAspect="1" noChangeArrowheads="1"/>
+                    </pic:cNvPicPr>
+                  </pic:nvPicPr>
+                  <pic:blipFill>
+                    <a:blip r:embed="rId15" cstate="print">
+                      <a:extLst>
+                        <a:ext uri="{28A0092B-C50C-407E-A947-70E740481C1C}">
+                          <a14:useLocalDpi xmlns:a14="http://schemas.microsoft.com/office/drawing/2010/main" val="0"/>
+                        </a:ext>
+                      </a:extLst>
+                    </a:blip>
+                    <a:srcRect/>
+                    <a:stretch>
+                      <a:fillRect/>
+                    </a:stretch>
+                  </pic:blipFill>
+                  <pic:spPr bwMode="auto">
+                    <a:xfrm>
+                      <a:off x="0" y="0"/>
+                      <a:ext cx="5820410" cy="3156585"/>
+                    </a:xfrm>
+                    <a:prstGeom prst="rect">
+                      <a:avLst/>
+                    </a:prstGeom>
+                    <a:noFill/>
+                    <a:ln>
+                      <a:noFill/>
+                    </a:ln>
+                  </pic:spPr>
+                </pic:pic>
+              </a:graphicData>
+            </a:graphic>
+          </wp:inline>
+        </w:drawing>
+      </w:r>
+    </w:p>
+    <w:p/>
+    <w:p/>
+    <w:p/>
+    <w:p/>
+    <w:p/>
+    <w:p/>
+    <w:p/>
+    <w:p>
+      <w:pPr>
         <w:pStyle w:val="berschrift2"/>
       </w:pPr>
-      <w:bookmarkStart w:id="28" w:name="_Toc439936636"/>
+      <w:bookmarkStart w:id="29" w:name="_Toc439936636"/>
       <w:r>
         <w:t>Farbkonzept</w:t>
       </w:r>
-      <w:bookmarkEnd w:id="28"/>
+      <w:bookmarkEnd w:id="29"/>
     </w:p>
     <w:p/>
     <w:p>
@@ -5075,37 +4819,22 @@
       <w:pPr>
         <w:pStyle w:val="berschrift1"/>
       </w:pPr>
-      <w:bookmarkStart w:id="29" w:name="_Toc439936637"/>
+      <w:bookmarkStart w:id="30" w:name="_Toc439936637"/>
       <w:r>
         <w:lastRenderedPageBreak/>
         <w:t>Datenhaltung</w:t>
       </w:r>
-      <w:bookmarkEnd w:id="29"/>
+      <w:bookmarkEnd w:id="30"/>
     </w:p>
     <w:p>
       <w:pPr>
         <w:pStyle w:val="berschrift2"/>
       </w:pPr>
-      <w:bookmarkStart w:id="30" w:name="_Toc439936638"/>
+      <w:bookmarkStart w:id="31" w:name="_Toc439936638"/>
       <w:r>
         <w:t>ERM</w:t>
       </w:r>
-      <w:bookmarkStart w:id="31" w:name="_GoBack"/>
-      <w:bookmarkEnd w:id="30"/>
       <w:bookmarkEnd w:id="31"/>
-    </w:p>
-    <w:p>
-      <w:pPr>
-        <w:rPr>
-          <w:highlight w:val="yellow"/>
-        </w:rPr>
-      </w:pPr>
-      <w:r>
-        <w:rPr>
-          <w:highlight w:val="yellow"/>
-        </w:rPr>
-        <w:t>Vollständiges ERM des Webprojekts.</w:t>
-      </w:r>
     </w:p>
     <w:p>
       <w:pPr>
@@ -5114,6 +4843,60 @@
           <w:highlight w:val="yellow"/>
         </w:rPr>
       </w:pPr>
+      <w:r>
+        <w:rPr>
+          <w:noProof/>
+          <w:lang w:eastAsia="de-CH"/>
+        </w:rPr>
+        <w:drawing>
+          <wp:inline distT="0" distB="0" distL="0" distR="0">
+            <wp:extent cx="5831840" cy="5926760"/>
+            <wp:effectExtent l="0" t="0" r="0" b="0"/>
+            <wp:docPr id="1" name="Grafik 1" descr="C:\xampp\htdocs\kochtopf\docs\erm.jpg"/>
+            <wp:cNvGraphicFramePr>
+              <a:graphicFrameLocks xmlns:a="http://schemas.openxmlformats.org/drawingml/2006/main" noChangeAspect="1"/>
+            </wp:cNvGraphicFramePr>
+            <a:graphic xmlns:a="http://schemas.openxmlformats.org/drawingml/2006/main">
+              <a:graphicData uri="http://schemas.openxmlformats.org/drawingml/2006/picture">
+                <pic:pic xmlns:pic="http://schemas.openxmlformats.org/drawingml/2006/picture">
+                  <pic:nvPicPr>
+                    <pic:cNvPr id="0" name="Picture 1" descr="C:\xampp\htdocs\kochtopf\docs\erm.jpg"/>
+                    <pic:cNvPicPr>
+                      <a:picLocks noChangeAspect="1" noChangeArrowheads="1"/>
+                    </pic:cNvPicPr>
+                  </pic:nvPicPr>
+                  <pic:blipFill>
+                    <a:blip r:embed="rId16">
+                      <a:extLst>
+                        <a:ext uri="{28A0092B-C50C-407E-A947-70E740481C1C}">
+                          <a14:useLocalDpi xmlns:a14="http://schemas.microsoft.com/office/drawing/2010/main" val="0"/>
+                        </a:ext>
+                      </a:extLst>
+                    </a:blip>
+                    <a:srcRect/>
+                    <a:stretch>
+                      <a:fillRect/>
+                    </a:stretch>
+                  </pic:blipFill>
+                  <pic:spPr bwMode="auto">
+                    <a:xfrm>
+                      <a:off x="0" y="0"/>
+                      <a:ext cx="5831840" cy="5926760"/>
+                    </a:xfrm>
+                    <a:prstGeom prst="rect">
+                      <a:avLst/>
+                    </a:prstGeom>
+                    <a:noFill/>
+                    <a:ln>
+                      <a:noFill/>
+                    </a:ln>
+                  </pic:spPr>
+                </pic:pic>
+              </a:graphicData>
+            </a:graphic>
+          </wp:inline>
+        </w:drawing>
+      </w:r>
       <w:r>
         <w:rPr>
           <w:highlight w:val="yellow"/>
@@ -5127,8 +4910,8 @@
           <w:highlight w:val="yellow"/>
         </w:rPr>
         <w:sectPr>
-          <w:footerReference w:type="even" r:id="rId12"/>
-          <w:footerReference w:type="default" r:id="rId13"/>
+          <w:footerReference w:type="even" r:id="rId17"/>
+          <w:footerReference w:type="default" r:id="rId18"/>
           <w:type w:val="continuous"/>
           <w:pgSz w:w="11906" w:h="16838" w:code="9"/>
           <w:pgMar w:top="1418" w:right="1134" w:bottom="1134" w:left="1588" w:header="567" w:footer="170" w:gutter="0"/>
@@ -5162,22 +4945,7 @@
     </w:p>
     <w:p>
       <w:r>
-        <w:rPr>
-          <w:highlight w:val="yellow"/>
-        </w:rPr>
-        <w:t>GANNT D</w:t>
-      </w:r>
-      <w:r>
-        <w:rPr>
-          <w:highlight w:val="yellow"/>
-        </w:rPr>
-        <w:t>i</w:t>
-      </w:r>
-      <w:r>
-        <w:rPr>
-          <w:highlight w:val="yellow"/>
-        </w:rPr>
-        <w:t>agramm</w:t>
+        <w:t>Siehe Anhang Gantt Diagramm</w:t>
       </w:r>
     </w:p>
     <w:sectPr>
@@ -5384,7 +5152,7 @@
               <w:rPr>
                 <w:noProof/>
               </w:rPr>
-              <w:t>8</w:t>
+              <w:t>10</w:t>
             </w:r>
             <w:r>
               <w:fldChar w:fldCharType="end"/>
@@ -5392,14 +5160,27 @@
             <w:r>
               <w:t>/</w:t>
             </w:r>
-            <w:fldSimple w:instr=" NUMPAGES -1\* Arabic \* MERGEFORMAT ">
-              <w:r>
-                <w:rPr>
-                  <w:noProof/>
-                </w:rPr>
-                <w:t>10</w:t>
-              </w:r>
-            </w:fldSimple>
+            <w:r>
+              <w:fldChar w:fldCharType="begin"/>
+            </w:r>
+            <w:r>
+              <w:instrText xml:space="preserve"> NUMPAGES -1\* Arabic \* MERGEFORMAT </w:instrText>
+            </w:r>
+            <w:r>
+              <w:fldChar w:fldCharType="separate"/>
+            </w:r>
+            <w:r>
+              <w:rPr>
+                <w:noProof/>
+              </w:rPr>
+              <w:t>12</w:t>
+            </w:r>
+            <w:r>
+              <w:rPr>
+                <w:noProof/>
+              </w:rPr>
+              <w:fldChar w:fldCharType="end"/>
+            </w:r>
           </w:sdtContent>
         </w:sdt>
       </w:sdtContent>
@@ -5587,7 +5368,7 @@
               <w:rPr>
                 <w:noProof/>
               </w:rPr>
-              <w:t>7</w:t>
+              <w:t>9</w:t>
             </w:r>
             <w:r>
               <w:fldChar w:fldCharType="end"/>
@@ -5595,27 +5376,14 @@
             <w:r>
               <w:t>/</w:t>
             </w:r>
-            <w:r>
-              <w:fldChar w:fldCharType="begin"/>
-            </w:r>
-            <w:r>
-              <w:instrText xml:space="preserve"> NUMPAGES -1\* Arabic \* MERGEFORMAT </w:instrText>
-            </w:r>
-            <w:r>
-              <w:fldChar w:fldCharType="separate"/>
-            </w:r>
-            <w:r>
-              <w:rPr>
-                <w:noProof/>
-              </w:rPr>
-              <w:t>10</w:t>
-            </w:r>
-            <w:r>
-              <w:rPr>
-                <w:noProof/>
-              </w:rPr>
-              <w:fldChar w:fldCharType="end"/>
-            </w:r>
+            <w:fldSimple w:instr=" NUMPAGES -1\* Arabic \* MERGEFORMAT ">
+              <w:r>
+                <w:rPr>
+                  <w:noProof/>
+                </w:rPr>
+                <w:t>12</w:t>
+              </w:r>
+            </w:fldSimple>
           </w:sdtContent>
         </w:sdt>
       </w:sdtContent>
@@ -5645,7 +5413,7 @@
 
 <file path=word/numbering.xml><?xml version="1.0" encoding="utf-8"?>
 <w:numbering xmlns:wpc="http://schemas.microsoft.com/office/word/2010/wordprocessingCanvas" xmlns:mc="http://schemas.openxmlformats.org/markup-compatibility/2006" xmlns:o="urn:schemas-microsoft-com:office:office" xmlns:r="http://schemas.openxmlformats.org/officeDocument/2006/relationships" xmlns:m="http://schemas.openxmlformats.org/officeDocument/2006/math" xmlns:v="urn:schemas-microsoft-com:vml" xmlns:wp14="http://schemas.microsoft.com/office/word/2010/wordprocessingDrawing" xmlns:wp="http://schemas.openxmlformats.org/drawingml/2006/wordprocessingDrawing" xmlns:w10="urn:schemas-microsoft-com:office:word" xmlns:w="http://schemas.openxmlformats.org/wordprocessingml/2006/main" xmlns:w14="http://schemas.microsoft.com/office/word/2010/wordml" xmlns:w15="http://schemas.microsoft.com/office/word/2012/wordml" xmlns:wpg="http://schemas.microsoft.com/office/word/2010/wordprocessingGroup" xmlns:wpi="http://schemas.microsoft.com/office/word/2010/wordprocessingInk" xmlns:wne="http://schemas.microsoft.com/office/word/2006/wordml" xmlns:wps="http://schemas.microsoft.com/office/word/2010/wordprocessingShape" mc:Ignorable="w14 w15 wp14">
-  <w:abstractNum w:abstractNumId="0">
+  <w:abstractNum w:abstractNumId="0" w15:restartNumberingAfterBreak="0">
     <w:nsid w:val="000F7B68"/>
     <w:multiLevelType w:val="hybridMultilevel"/>
     <w:tmpl w:val="9F703DD6"/>
@@ -5757,7 +5525,7 @@
       </w:rPr>
     </w:lvl>
   </w:abstractNum>
-  <w:abstractNum w:abstractNumId="1">
+  <w:abstractNum w:abstractNumId="1" w15:restartNumberingAfterBreak="0">
     <w:nsid w:val="03824887"/>
     <w:multiLevelType w:val="multilevel"/>
     <w:tmpl w:val="EB5CB06A"/>
@@ -5898,7 +5666,7 @@
       </w:rPr>
     </w:lvl>
   </w:abstractNum>
-  <w:abstractNum w:abstractNumId="2">
+  <w:abstractNum w:abstractNumId="2" w15:restartNumberingAfterBreak="0">
     <w:nsid w:val="06504B46"/>
     <w:multiLevelType w:val="multilevel"/>
     <w:tmpl w:val="EB5CB06A"/>
@@ -6039,7 +5807,7 @@
       </w:rPr>
     </w:lvl>
   </w:abstractNum>
-  <w:abstractNum w:abstractNumId="3">
+  <w:abstractNum w:abstractNumId="3" w15:restartNumberingAfterBreak="0">
     <w:nsid w:val="0B601F9A"/>
     <w:multiLevelType w:val="hybridMultilevel"/>
     <w:tmpl w:val="3B0477B0"/>
@@ -6152,7 +5920,7 @@
       </w:rPr>
     </w:lvl>
   </w:abstractNum>
-  <w:abstractNum w:abstractNumId="4">
+  <w:abstractNum w:abstractNumId="4" w15:restartNumberingAfterBreak="0">
     <w:nsid w:val="0E923AF8"/>
     <w:multiLevelType w:val="multilevel"/>
     <w:tmpl w:val="32044164"/>
@@ -6293,7 +6061,7 @@
       </w:rPr>
     </w:lvl>
   </w:abstractNum>
-  <w:abstractNum w:abstractNumId="5">
+  <w:abstractNum w:abstractNumId="5" w15:restartNumberingAfterBreak="0">
     <w:nsid w:val="13A54F2E"/>
     <w:multiLevelType w:val="multilevel"/>
     <w:tmpl w:val="32044164"/>
@@ -6434,13 +6202,13 @@
       </w:rPr>
     </w:lvl>
   </w:abstractNum>
-  <w:abstractNum w:abstractNumId="6">
+  <w:abstractNum w:abstractNumId="6" w15:restartNumberingAfterBreak="0">
     <w:nsid w:val="18C44827"/>
     <w:multiLevelType w:val="multilevel"/>
     <w:tmpl w:val="85185436"/>
     <w:numStyleLink w:val="Bbc2"/>
   </w:abstractNum>
-  <w:abstractNum w:abstractNumId="7">
+  <w:abstractNum w:abstractNumId="7" w15:restartNumberingAfterBreak="0">
     <w:nsid w:val="197D07A0"/>
     <w:multiLevelType w:val="hybridMultilevel"/>
     <w:tmpl w:val="7B584D6C"/>
@@ -6553,7 +6321,7 @@
       </w:rPr>
     </w:lvl>
   </w:abstractNum>
-  <w:abstractNum w:abstractNumId="8">
+  <w:abstractNum w:abstractNumId="8" w15:restartNumberingAfterBreak="0">
     <w:nsid w:val="1E5B361D"/>
     <w:multiLevelType w:val="multilevel"/>
     <w:tmpl w:val="85185436"/>
@@ -6667,19 +6435,19 @@
       </w:rPr>
     </w:lvl>
   </w:abstractNum>
-  <w:abstractNum w:abstractNumId="9">
+  <w:abstractNum w:abstractNumId="9" w15:restartNumberingAfterBreak="0">
     <w:nsid w:val="24510097"/>
     <w:multiLevelType w:val="multilevel"/>
     <w:tmpl w:val="BA328E1C"/>
     <w:numStyleLink w:val="Bbcnumerisch"/>
   </w:abstractNum>
-  <w:abstractNum w:abstractNumId="10">
+  <w:abstractNum w:abstractNumId="10" w15:restartNumberingAfterBreak="0">
     <w:nsid w:val="24522556"/>
     <w:multiLevelType w:val="multilevel"/>
     <w:tmpl w:val="85185436"/>
     <w:numStyleLink w:val="Bbc2"/>
   </w:abstractNum>
-  <w:abstractNum w:abstractNumId="11">
+  <w:abstractNum w:abstractNumId="11" w15:restartNumberingAfterBreak="0">
     <w:nsid w:val="25392689"/>
     <w:multiLevelType w:val="multilevel"/>
     <w:tmpl w:val="08070025"/>
@@ -6774,7 +6542,7 @@
       </w:pPr>
     </w:lvl>
   </w:abstractNum>
-  <w:abstractNum w:abstractNumId="12">
+  <w:abstractNum w:abstractNumId="12" w15:restartNumberingAfterBreak="0">
     <w:nsid w:val="264C7C50"/>
     <w:multiLevelType w:val="multilevel"/>
     <w:tmpl w:val="BA328E1C"/>
@@ -6889,19 +6657,19 @@
       </w:rPr>
     </w:lvl>
   </w:abstractNum>
-  <w:abstractNum w:abstractNumId="13">
+  <w:abstractNum w:abstractNumId="13" w15:restartNumberingAfterBreak="0">
     <w:nsid w:val="2ACF7DED"/>
     <w:multiLevelType w:val="multilevel"/>
     <w:tmpl w:val="85185436"/>
     <w:numStyleLink w:val="Bbc2"/>
   </w:abstractNum>
-  <w:abstractNum w:abstractNumId="14">
+  <w:abstractNum w:abstractNumId="14" w15:restartNumberingAfterBreak="0">
     <w:nsid w:val="2F8B1888"/>
     <w:multiLevelType w:val="multilevel"/>
     <w:tmpl w:val="85185436"/>
     <w:numStyleLink w:val="Bbc2"/>
   </w:abstractNum>
-  <w:abstractNum w:abstractNumId="15">
+  <w:abstractNum w:abstractNumId="15" w15:restartNumberingAfterBreak="0">
     <w:nsid w:val="398E39B2"/>
     <w:multiLevelType w:val="multilevel"/>
     <w:tmpl w:val="F8D6EF70"/>
@@ -6990,7 +6758,7 @@
       </w:pPr>
     </w:lvl>
   </w:abstractNum>
-  <w:abstractNum w:abstractNumId="16">
+  <w:abstractNum w:abstractNumId="16" w15:restartNumberingAfterBreak="0">
     <w:nsid w:val="39DB500E"/>
     <w:multiLevelType w:val="multilevel"/>
     <w:tmpl w:val="5DDC3734"/>
@@ -7131,31 +6899,31 @@
       </w:rPr>
     </w:lvl>
   </w:abstractNum>
-  <w:abstractNum w:abstractNumId="17">
+  <w:abstractNum w:abstractNumId="17" w15:restartNumberingAfterBreak="0">
     <w:nsid w:val="3A451D6F"/>
     <w:multiLevelType w:val="multilevel"/>
     <w:tmpl w:val="85185436"/>
     <w:numStyleLink w:val="Bbc2"/>
   </w:abstractNum>
-  <w:abstractNum w:abstractNumId="18">
+  <w:abstractNum w:abstractNumId="18" w15:restartNumberingAfterBreak="0">
     <w:nsid w:val="3ADC3BC3"/>
     <w:multiLevelType w:val="multilevel"/>
     <w:tmpl w:val="BA328E1C"/>
     <w:numStyleLink w:val="Bbcnumerisch"/>
   </w:abstractNum>
-  <w:abstractNum w:abstractNumId="19">
+  <w:abstractNum w:abstractNumId="19" w15:restartNumberingAfterBreak="0">
     <w:nsid w:val="3C1B0CD2"/>
     <w:multiLevelType w:val="multilevel"/>
     <w:tmpl w:val="85185436"/>
     <w:numStyleLink w:val="Bbc2"/>
   </w:abstractNum>
-  <w:abstractNum w:abstractNumId="20">
+  <w:abstractNum w:abstractNumId="20" w15:restartNumberingAfterBreak="0">
     <w:nsid w:val="3C764DD5"/>
     <w:multiLevelType w:val="multilevel"/>
     <w:tmpl w:val="85185436"/>
     <w:numStyleLink w:val="Bbc2"/>
   </w:abstractNum>
-  <w:abstractNum w:abstractNumId="21">
+  <w:abstractNum w:abstractNumId="21" w15:restartNumberingAfterBreak="0">
     <w:nsid w:val="466723C4"/>
     <w:multiLevelType w:val="hybridMultilevel"/>
     <w:tmpl w:val="4AE0C208"/>
@@ -7268,7 +7036,7 @@
       </w:rPr>
     </w:lvl>
   </w:abstractNum>
-  <w:abstractNum w:abstractNumId="22">
+  <w:abstractNum w:abstractNumId="22" w15:restartNumberingAfterBreak="0">
     <w:nsid w:val="4DDE162D"/>
     <w:multiLevelType w:val="hybridMultilevel"/>
     <w:tmpl w:val="E8CEA73E"/>
@@ -7381,7 +7149,7 @@
       </w:rPr>
     </w:lvl>
   </w:abstractNum>
-  <w:abstractNum w:abstractNumId="23">
+  <w:abstractNum w:abstractNumId="23" w15:restartNumberingAfterBreak="0">
     <w:nsid w:val="51915FEF"/>
     <w:multiLevelType w:val="multilevel"/>
     <w:tmpl w:val="2BBE6A58"/>
@@ -7495,19 +7263,19 @@
       </w:rPr>
     </w:lvl>
   </w:abstractNum>
-  <w:abstractNum w:abstractNumId="24">
+  <w:abstractNum w:abstractNumId="24" w15:restartNumberingAfterBreak="0">
     <w:nsid w:val="55B82BDC"/>
     <w:multiLevelType w:val="multilevel"/>
     <w:tmpl w:val="85185436"/>
     <w:numStyleLink w:val="Bbc2"/>
   </w:abstractNum>
-  <w:abstractNum w:abstractNumId="25">
+  <w:abstractNum w:abstractNumId="25" w15:restartNumberingAfterBreak="0">
     <w:nsid w:val="5D7A66AD"/>
     <w:multiLevelType w:val="multilevel"/>
     <w:tmpl w:val="85185436"/>
     <w:numStyleLink w:val="Bbc2"/>
   </w:abstractNum>
-  <w:abstractNum w:abstractNumId="26">
+  <w:abstractNum w:abstractNumId="26" w15:restartNumberingAfterBreak="0">
     <w:nsid w:val="62663C6E"/>
     <w:multiLevelType w:val="hybridMultilevel"/>
     <w:tmpl w:val="F57E68A2"/>
@@ -7620,13 +7388,13 @@
       </w:rPr>
     </w:lvl>
   </w:abstractNum>
-  <w:abstractNum w:abstractNumId="27">
+  <w:abstractNum w:abstractNumId="27" w15:restartNumberingAfterBreak="0">
     <w:nsid w:val="63626E32"/>
     <w:multiLevelType w:val="multilevel"/>
     <w:tmpl w:val="85185436"/>
     <w:numStyleLink w:val="Bbc2"/>
   </w:abstractNum>
-  <w:abstractNum w:abstractNumId="28">
+  <w:abstractNum w:abstractNumId="28" w15:restartNumberingAfterBreak="0">
     <w:nsid w:val="689740D5"/>
     <w:multiLevelType w:val="hybridMultilevel"/>
     <w:tmpl w:val="BA329164"/>
@@ -7712,19 +7480,19 @@
       </w:pPr>
     </w:lvl>
   </w:abstractNum>
-  <w:abstractNum w:abstractNumId="29">
+  <w:abstractNum w:abstractNumId="29" w15:restartNumberingAfterBreak="0">
     <w:nsid w:val="695D5C6E"/>
     <w:multiLevelType w:val="multilevel"/>
     <w:tmpl w:val="85185436"/>
     <w:numStyleLink w:val="Bbc2"/>
   </w:abstractNum>
-  <w:abstractNum w:abstractNumId="30">
+  <w:abstractNum w:abstractNumId="30" w15:restartNumberingAfterBreak="0">
     <w:nsid w:val="6B0D2430"/>
     <w:multiLevelType w:val="multilevel"/>
     <w:tmpl w:val="85185436"/>
     <w:numStyleLink w:val="Bbc2"/>
   </w:abstractNum>
-  <w:abstractNum w:abstractNumId="31">
+  <w:abstractNum w:abstractNumId="31" w15:restartNumberingAfterBreak="0">
     <w:nsid w:val="704D1AC6"/>
     <w:multiLevelType w:val="multilevel"/>
     <w:tmpl w:val="85185436"/>
@@ -7837,7 +7605,7 @@
       </w:rPr>
     </w:lvl>
   </w:abstractNum>
-  <w:abstractNum w:abstractNumId="32">
+  <w:abstractNum w:abstractNumId="32" w15:restartNumberingAfterBreak="0">
     <w:nsid w:val="72C53383"/>
     <w:multiLevelType w:val="hybridMultilevel"/>
     <w:tmpl w:val="D348FA64"/>
@@ -7923,7 +7691,7 @@
       </w:pPr>
     </w:lvl>
   </w:abstractNum>
-  <w:abstractNum w:abstractNumId="33">
+  <w:abstractNum w:abstractNumId="33" w15:restartNumberingAfterBreak="0">
     <w:nsid w:val="74AE0330"/>
     <w:multiLevelType w:val="multilevel"/>
     <w:tmpl w:val="4E0E05B4"/>
@@ -8064,7 +7832,7 @@
       </w:rPr>
     </w:lvl>
   </w:abstractNum>
-  <w:abstractNum w:abstractNumId="34">
+  <w:abstractNum w:abstractNumId="34" w15:restartNumberingAfterBreak="0">
     <w:nsid w:val="78260D8D"/>
     <w:multiLevelType w:val="multilevel"/>
     <w:tmpl w:val="32044164"/>
@@ -8205,7 +7973,7 @@
       </w:rPr>
     </w:lvl>
   </w:abstractNum>
-  <w:abstractNum w:abstractNumId="35">
+  <w:abstractNum w:abstractNumId="35" w15:restartNumberingAfterBreak="0">
     <w:nsid w:val="7B036682"/>
     <w:multiLevelType w:val="multilevel"/>
     <w:tmpl w:val="9C12D112"/>
@@ -8319,7 +8087,7 @@
       </w:rPr>
     </w:lvl>
   </w:abstractNum>
-  <w:abstractNum w:abstractNumId="36">
+  <w:abstractNum w:abstractNumId="36" w15:restartNumberingAfterBreak="0">
     <w:nsid w:val="7FB525BA"/>
     <w:multiLevelType w:val="hybridMultilevel"/>
     <w:tmpl w:val="1172BDD0"/>
@@ -10876,7 +10644,7 @@
 </file>
 
 <file path=customXml/itemProps1.xml><?xml version="1.0" encoding="utf-8"?>
-<ds:datastoreItem xmlns:ds="http://schemas.openxmlformats.org/officeDocument/2006/customXml" ds:itemID="{221BE4CB-6622-4892-B42D-4A7EFFFC3618}">
+<ds:datastoreItem xmlns:ds="http://schemas.openxmlformats.org/officeDocument/2006/customXml" ds:itemID="{C357BC1C-5968-4BE2-9A1B-93DA4B0807D5}">
   <ds:schemaRefs>
     <ds:schemaRef ds:uri="http://schemas.openxmlformats.org/officeDocument/2006/bibliography"/>
   </ds:schemaRefs>

</xml_diff>